<commit_message>
Reader: Ability to read header, footer, footnotes, link, preservetext, textbreak, pagebreak, table
</commit_message>
<xml_diff>
--- a/samples/resources/Sample_11_ReadWord2007.docx
+++ b/samples/resources/Sample_11_ReadWord2007.docx
@@ -6,6 +6,8 @@
       <w:pPr>
         <w:pStyle w:val="Heading1"/>
       </w:pPr>
+      <w:bookmarkStart w:id="0" w:name="_GoBack"/>
+      <w:bookmarkEnd w:id="0"/>
       <w:r>
         <w:t>PHP Word</w:t>
       </w:r>
@@ -36,7 +38,27 @@
         <w:t>source file</w:t>
       </w:r>
       <w:r>
-        <w:t xml:space="preserve"> of read/write capabilites of PHP Word. The text in red should be changed when writing.</w:t>
+        <w:t xml:space="preserve"> </w:t>
+      </w:r>
+      <w:r>
+        <w:t>to test the</w:t>
+      </w:r>
+      <w:r>
+        <w:t xml:space="preserve"> rea</w:t>
+      </w:r>
+      <w:r>
+        <w:t xml:space="preserve">d/write capabilites of </w:t>
+      </w:r>
+      <w:hyperlink r:id="rId8" w:history="1">
+        <w:r>
+          <w:rPr>
+            <w:rStyle w:val="Hyperlink"/>
+          </w:rPr>
+          <w:t>PHPWord</w:t>
+        </w:r>
+      </w:hyperlink>
+      <w:r>
+        <w:t>.</w:t>
       </w:r>
     </w:p>
     <w:p/>
@@ -123,7 +145,19 @@
         <w:t>one</w:t>
       </w:r>
       <w:r>
-        <w:t xml:space="preserve"> text break (empty paragraph) before this one that can be created also by PHPWord.</w:t>
+        <w:t xml:space="preserve"> text break (empty paragraph) before this one that can be created also by PHPWord</w:t>
+      </w:r>
+      <w:r>
+        <w:t xml:space="preserve"> </w:t>
+      </w:r>
+      <w:r>
+        <w:rPr>
+          <w:rStyle w:val="EndnoteReference"/>
+        </w:rPr>
+        <w:endnoteReference w:id="1"/>
+      </w:r>
+      <w:r>
+        <w:t>.</w:t>
       </w:r>
     </w:p>
     <w:p>
@@ -138,12 +172,7 @@
         <w:t xml:space="preserve">PHPWord can also format paragraph such as this </w:t>
       </w:r>
       <w:r>
-        <w:t>justifie</w:t>
-      </w:r>
-      <w:bookmarkStart w:id="0" w:name="_GoBack"/>
-      <w:bookmarkEnd w:id="0"/>
-      <w:r>
-        <w:t>d</w:t>
+        <w:t>justified</w:t>
       </w:r>
       <w:r>
         <w:t xml:space="preserve">, </w:t>
@@ -155,9 +184,15 @@
     <w:p>
       <w:pPr>
         <w:sectPr>
+          <w:headerReference w:type="default" r:id="rId9"/>
+          <w:footerReference w:type="default" r:id="rId10"/>
+          <w:headerReference w:type="first" r:id="rId11"/>
+          <w:footerReference w:type="first" r:id="rId12"/>
           <w:pgSz w:w="11906" w:h="16838"/>
           <w:pgMar w:top="1418" w:right="1418" w:bottom="1134" w:left="1418" w:header="720" w:footer="720" w:gutter="0"/>
           <w:cols w:space="720"/>
+          <w:titlePg/>
+          <w:docGrid w:linePitch="272"/>
         </w:sectPr>
       </w:pPr>
     </w:p>
@@ -184,6 +219,14 @@
     </w:p>
     <w:p/>
     <w:p>
+      <w:pPr>
+        <w:pStyle w:val="Heading2"/>
+      </w:pPr>
+      <w:r>
+        <w:t>Lists</w:t>
+      </w:r>
+    </w:p>
+    <w:p>
       <w:r>
         <w:t>PHPWord can create bulleted lists …</w:t>
       </w:r>
@@ -249,15 +292,163 @@
       </w:r>
     </w:p>
     <w:p>
-      <w:r>
-        <w:t>Tables are also easy to be made by using PHPWord.</w:t>
+      <w:pPr>
+        <w:pStyle w:val="Heading2"/>
+      </w:pPr>
+      <w:r>
+        <w:t>Tables</w:t>
       </w:r>
     </w:p>
     <w:p>
       <w:r>
+        <w:t>Tables are also easy to be made by using PHPWord.</w:t>
+      </w:r>
+    </w:p>
+    <w:tbl>
+      <w:tblPr>
+        <w:tblW w:w="0" w:type="auto"/>
+        <w:tblBorders>
+          <w:top w:val="single" w:sz="4" w:space="0" w:color="auto"/>
+          <w:left w:val="single" w:sz="4" w:space="0" w:color="auto"/>
+          <w:bottom w:val="single" w:sz="4" w:space="0" w:color="auto"/>
+          <w:right w:val="single" w:sz="4" w:space="0" w:color="auto"/>
+          <w:insideH w:val="single" w:sz="4" w:space="0" w:color="auto"/>
+          <w:insideV w:val="single" w:sz="4" w:space="0" w:color="auto"/>
+        </w:tblBorders>
+        <w:tblLook w:val="04A0" w:firstRow="1" w:lastRow="0" w:firstColumn="1" w:lastColumn="0" w:noHBand="0" w:noVBand="1"/>
+      </w:tblPr>
+      <w:tblGrid>
+        <w:gridCol w:w="3095"/>
+        <w:gridCol w:w="3095"/>
+        <w:gridCol w:w="3096"/>
+      </w:tblGrid>
+      <w:tr>
+        <w:tc>
+          <w:tcPr>
+            <w:tcW w:w="3095" w:type="dxa"/>
+            <w:vMerge w:val="restart"/>
+            <w:shd w:val="clear" w:color="auto" w:fill="auto"/>
+            <w:vAlign w:val="center"/>
+          </w:tcPr>
+          <w:p>
+            <w:pPr>
+              <w:jc w:val="center"/>
+            </w:pPr>
+            <w:r>
+              <w:t>A</w:t>
+            </w:r>
+            <w:r>
+              <w:rPr>
+                <w:rStyle w:val="FootnoteReference"/>
+              </w:rPr>
+              <w:footnoteReference w:id="1"/>
+            </w:r>
+          </w:p>
+        </w:tc>
+        <w:tc>
+          <w:tcPr>
+            <w:tcW w:w="6191" w:type="dxa"/>
+            <w:gridSpan w:val="2"/>
+            <w:shd w:val="clear" w:color="auto" w:fill="auto"/>
+            <w:vAlign w:val="center"/>
+          </w:tcPr>
+          <w:p>
+            <w:pPr>
+              <w:jc w:val="center"/>
+            </w:pPr>
+            <w:r>
+              <w:t>B</w:t>
+            </w:r>
+            <w:r>
+              <w:rPr>
+                <w:rStyle w:val="FootnoteReference"/>
+              </w:rPr>
+              <w:footnoteReference w:id="2"/>
+            </w:r>
+          </w:p>
+        </w:tc>
+      </w:tr>
+      <w:tr>
+        <w:tc>
+          <w:tcPr>
+            <w:tcW w:w="3095" w:type="dxa"/>
+            <w:vMerge/>
+            <w:shd w:val="clear" w:color="auto" w:fill="auto"/>
+          </w:tcPr>
+          <w:p/>
+        </w:tc>
+        <w:tc>
+          <w:tcPr>
+            <w:tcW w:w="3095" w:type="dxa"/>
+            <w:shd w:val="clear" w:color="auto" w:fill="auto"/>
+          </w:tcPr>
+          <w:p>
+            <w:r>
+              <w:t>C</w:t>
+            </w:r>
+          </w:p>
+        </w:tc>
+        <w:tc>
+          <w:tcPr>
+            <w:tcW w:w="3096" w:type="dxa"/>
+            <w:shd w:val="clear" w:color="auto" w:fill="auto"/>
+          </w:tcPr>
+          <w:p>
+            <w:r>
+              <w:t>D</w:t>
+            </w:r>
+          </w:p>
+        </w:tc>
+      </w:tr>
+    </w:tbl>
+    <w:p/>
+    <w:p/>
+    <w:p>
+      <w:pPr>
+        <w:pStyle w:val="Heading2"/>
+      </w:pPr>
+      <w:r>
+        <w:br w:type="page"/>
+      </w:r>
+      <w:r>
+        <w:lastRenderedPageBreak/>
+        <w:t>Images</w:t>
+      </w:r>
+    </w:p>
+    <w:p>
+      <w:r>
         <w:t>PHPWord can insert images in your documents.</w:t>
       </w:r>
     </w:p>
+    <w:p>
+      <w:r>
+        <w:pict>
+          <v:shapetype id="_x0000_t75" coordsize="21600,21600" o:spt="75" o:preferrelative="t" path="m@4@5l@4@11@9@11@9@5xe" filled="f" stroked="f">
+            <v:stroke joinstyle="miter"/>
+            <v:formulas>
+              <v:f eqn="if lineDrawn pixelLineWidth 0"/>
+              <v:f eqn="sum @0 1 0"/>
+              <v:f eqn="sum 0 0 @1"/>
+              <v:f eqn="prod @2 1 2"/>
+              <v:f eqn="prod @3 21600 pixelWidth"/>
+              <v:f eqn="prod @3 21600 pixelHeight"/>
+              <v:f eqn="sum @0 0 1"/>
+              <v:f eqn="prod @6 1 2"/>
+              <v:f eqn="prod @7 21600 pixelWidth"/>
+              <v:f eqn="sum @8 21600 0"/>
+              <v:f eqn="prod @7 21600 pixelHeight"/>
+              <v:f eqn="sum @10 21600 0"/>
+            </v:formulas>
+            <v:path o:extrusionok="f" gradientshapeok="t" o:connecttype="rect"/>
+            <o:lock v:ext="edit" aspectratio="t"/>
+          </v:shapetype>
+          <v:shape id="_x0000_i1025" type="#_x0000_t75" style="width:375pt;height:375pt">
+            <v:imagedata r:id="rId13" o:title="_earth"/>
+          </v:shape>
+        </w:pict>
+      </w:r>
+    </w:p>
+    <w:p/>
     <w:sectPr>
       <w:type w:val="continuous"/>
       <w:pgSz w:w="11906" w:h="16838"/>
@@ -266,6 +457,239 @@
     </w:sectPr>
   </w:body>
 </w:document>
+</file>
+
+<file path=word/endnotes.xml><?xml version="1.0" encoding="utf-8"?>
+<w:endnotes xmlns:wpc="http://schemas.microsoft.com/office/word/2010/wordprocessingCanvas" xmlns:mc="http://schemas.openxmlformats.org/markup-compatibility/2006" xmlns:o="urn:schemas-microsoft-com:office:office" xmlns:r="http://schemas.openxmlformats.org/officeDocument/2006/relationships" xmlns:m="http://schemas.openxmlformats.org/officeDocument/2006/math" xmlns:v="urn:schemas-microsoft-com:vml" xmlns:wp14="http://schemas.microsoft.com/office/word/2010/wordprocessingDrawing" xmlns:wp="http://schemas.openxmlformats.org/drawingml/2006/wordprocessingDrawing" xmlns:w10="urn:schemas-microsoft-com:office:word" xmlns:w="http://schemas.openxmlformats.org/wordprocessingml/2006/main" xmlns:w14="http://schemas.microsoft.com/office/word/2010/wordml" xmlns:w15="http://schemas.microsoft.com/office/word/2012/wordml" xmlns:wpg="http://schemas.microsoft.com/office/word/2010/wordprocessingGroup" xmlns:wpi="http://schemas.microsoft.com/office/word/2010/wordprocessingInk" xmlns:wne="http://schemas.microsoft.com/office/word/2006/wordml" xmlns:wps="http://schemas.microsoft.com/office/word/2010/wordprocessingShape" mc:Ignorable="w14 w15 wp14">
+  <w:endnote w:type="separator" w:id="-1">
+    <w:p>
+      <w:pPr>
+        <w:spacing w:after="0" w:line="240" w:lineRule="auto"/>
+      </w:pPr>
+      <w:r>
+        <w:separator/>
+      </w:r>
+    </w:p>
+  </w:endnote>
+  <w:endnote w:type="continuationSeparator" w:id="0">
+    <w:p>
+      <w:pPr>
+        <w:spacing w:after="0" w:line="240" w:lineRule="auto"/>
+      </w:pPr>
+      <w:r>
+        <w:continuationSeparator/>
+      </w:r>
+    </w:p>
+  </w:endnote>
+  <w:endnote w:id="1">
+    <w:p>
+      <w:pPr>
+        <w:pStyle w:val="EndnoteText"/>
+      </w:pPr>
+      <w:r>
+        <w:rPr>
+          <w:rStyle w:val="EndnoteReference"/>
+        </w:rPr>
+        <w:endnoteRef/>
+      </w:r>
+      <w:r>
+        <w:t xml:space="preserve"> End note</w:t>
+      </w:r>
+    </w:p>
+  </w:endnote>
+</w:endnotes>
+</file>
+
+<file path=word/footer1.xml><?xml version="1.0" encoding="utf-8"?>
+<w:ftr xmlns:wpc="http://schemas.microsoft.com/office/word/2010/wordprocessingCanvas" xmlns:mc="http://schemas.openxmlformats.org/markup-compatibility/2006" xmlns:o="urn:schemas-microsoft-com:office:office" xmlns:r="http://schemas.openxmlformats.org/officeDocument/2006/relationships" xmlns:m="http://schemas.openxmlformats.org/officeDocument/2006/math" xmlns:v="urn:schemas-microsoft-com:vml" xmlns:wp14="http://schemas.microsoft.com/office/word/2010/wordprocessingDrawing" xmlns:wp="http://schemas.openxmlformats.org/drawingml/2006/wordprocessingDrawing" xmlns:w10="urn:schemas-microsoft-com:office:word" xmlns:w="http://schemas.openxmlformats.org/wordprocessingml/2006/main" xmlns:w14="http://schemas.microsoft.com/office/word/2010/wordml" xmlns:w15="http://schemas.microsoft.com/office/word/2012/wordml" xmlns:wpg="http://schemas.microsoft.com/office/word/2010/wordprocessingGroup" xmlns:wpi="http://schemas.microsoft.com/office/word/2010/wordprocessingInk" xmlns:wne="http://schemas.microsoft.com/office/word/2006/wordml" xmlns:wps="http://schemas.microsoft.com/office/word/2010/wordprocessingShape" mc:Ignorable="w14 w15 wp14">
+  <w:p>
+    <w:pPr>
+      <w:pStyle w:val="Footer"/>
+    </w:pPr>
+    <w:r>
+      <w:tab/>
+    </w:r>
+    <w:r>
+      <w:tab/>
+      <w:t xml:space="preserve">Page </w:t>
+    </w:r>
+    <w:r>
+      <w:fldChar w:fldCharType="begin"/>
+    </w:r>
+    <w:r>
+      <w:instrText xml:space="preserve"> PAGE   \* MERGEFORMAT </w:instrText>
+    </w:r>
+    <w:r>
+      <w:fldChar w:fldCharType="separate"/>
+    </w:r>
+    <w:r>
+      <w:rPr>
+        <w:noProof/>
+      </w:rPr>
+      <w:t>2</w:t>
+    </w:r>
+    <w:r>
+      <w:rPr>
+        <w:noProof/>
+      </w:rPr>
+      <w:fldChar w:fldCharType="end"/>
+    </w:r>
+    <w:r>
+      <w:rPr>
+        <w:noProof/>
+      </w:rPr>
+      <w:t xml:space="preserve"> of </w:t>
+    </w:r>
+    <w:r>
+      <w:rPr>
+        <w:noProof/>
+      </w:rPr>
+      <w:fldChar w:fldCharType="begin"/>
+    </w:r>
+    <w:r>
+      <w:rPr>
+        <w:noProof/>
+      </w:rPr>
+      <w:instrText xml:space="preserve"> NUMPAGES   \* MERGEFORMAT </w:instrText>
+    </w:r>
+    <w:r>
+      <w:rPr>
+        <w:noProof/>
+      </w:rPr>
+      <w:fldChar w:fldCharType="separate"/>
+    </w:r>
+    <w:r>
+      <w:rPr>
+        <w:noProof/>
+      </w:rPr>
+      <w:t>2</w:t>
+    </w:r>
+    <w:r>
+      <w:rPr>
+        <w:noProof/>
+      </w:rPr>
+      <w:fldChar w:fldCharType="end"/>
+    </w:r>
+  </w:p>
+</w:ftr>
+</file>
+
+<file path=word/footer2.xml><?xml version="1.0" encoding="utf-8"?>
+<w:ftr xmlns:wpc="http://schemas.microsoft.com/office/word/2010/wordprocessingCanvas" xmlns:mc="http://schemas.openxmlformats.org/markup-compatibility/2006" xmlns:o="urn:schemas-microsoft-com:office:office" xmlns:r="http://schemas.openxmlformats.org/officeDocument/2006/relationships" xmlns:m="http://schemas.openxmlformats.org/officeDocument/2006/math" xmlns:v="urn:schemas-microsoft-com:vml" xmlns:wp14="http://schemas.microsoft.com/office/word/2010/wordprocessingDrawing" xmlns:wp="http://schemas.openxmlformats.org/drawingml/2006/wordprocessingDrawing" xmlns:w10="urn:schemas-microsoft-com:office:word" xmlns:w="http://schemas.openxmlformats.org/wordprocessingml/2006/main" xmlns:w14="http://schemas.microsoft.com/office/word/2010/wordml" xmlns:w15="http://schemas.microsoft.com/office/word/2012/wordml" xmlns:wpg="http://schemas.microsoft.com/office/word/2010/wordprocessingGroup" xmlns:wpi="http://schemas.microsoft.com/office/word/2010/wordprocessingInk" xmlns:wne="http://schemas.microsoft.com/office/word/2006/wordml" xmlns:wps="http://schemas.microsoft.com/office/word/2010/wordprocessingShape" mc:Ignorable="w14 w15 wp14">
+  <w:p>
+    <w:pPr>
+      <w:pStyle w:val="Footer"/>
+    </w:pPr>
+    <w:r>
+      <w:tab/>
+    </w:r>
+    <w:r>
+      <w:fldChar w:fldCharType="begin"/>
+    </w:r>
+    <w:r>
+      <w:instrText xml:space="preserve"> PAGE   \* MERGEFORMAT </w:instrText>
+    </w:r>
+    <w:r>
+      <w:fldChar w:fldCharType="separate"/>
+    </w:r>
+    <w:r>
+      <w:rPr>
+        <w:noProof/>
+      </w:rPr>
+      <w:t>1</w:t>
+    </w:r>
+    <w:r>
+      <w:rPr>
+        <w:noProof/>
+      </w:rPr>
+      <w:fldChar w:fldCharType="end"/>
+    </w:r>
+  </w:p>
+</w:ftr>
+</file>
+
+<file path=word/footnotes.xml><?xml version="1.0" encoding="utf-8"?>
+<w:footnotes xmlns:wpc="http://schemas.microsoft.com/office/word/2010/wordprocessingCanvas" xmlns:mc="http://schemas.openxmlformats.org/markup-compatibility/2006" xmlns:o="urn:schemas-microsoft-com:office:office" xmlns:r="http://schemas.openxmlformats.org/officeDocument/2006/relationships" xmlns:m="http://schemas.openxmlformats.org/officeDocument/2006/math" xmlns:v="urn:schemas-microsoft-com:vml" xmlns:wp14="http://schemas.microsoft.com/office/word/2010/wordprocessingDrawing" xmlns:wp="http://schemas.openxmlformats.org/drawingml/2006/wordprocessingDrawing" xmlns:w10="urn:schemas-microsoft-com:office:word" xmlns:w="http://schemas.openxmlformats.org/wordprocessingml/2006/main" xmlns:w14="http://schemas.microsoft.com/office/word/2010/wordml" xmlns:w15="http://schemas.microsoft.com/office/word/2012/wordml" xmlns:wpg="http://schemas.microsoft.com/office/word/2010/wordprocessingGroup" xmlns:wpi="http://schemas.microsoft.com/office/word/2010/wordprocessingInk" xmlns:wne="http://schemas.microsoft.com/office/word/2006/wordml" xmlns:wps="http://schemas.microsoft.com/office/word/2010/wordprocessingShape" mc:Ignorable="w14 w15 wp14">
+  <w:footnote w:type="separator" w:id="-1">
+    <w:p>
+      <w:pPr>
+        <w:spacing w:after="0" w:line="240" w:lineRule="auto"/>
+      </w:pPr>
+      <w:r>
+        <w:separator/>
+      </w:r>
+    </w:p>
+  </w:footnote>
+  <w:footnote w:type="continuationSeparator" w:id="0">
+    <w:p>
+      <w:pPr>
+        <w:spacing w:after="0" w:line="240" w:lineRule="auto"/>
+      </w:pPr>
+      <w:r>
+        <w:continuationSeparator/>
+      </w:r>
+    </w:p>
+  </w:footnote>
+  <w:footnote w:id="1">
+    <w:p>
+      <w:pPr>
+        <w:pStyle w:val="FootnoteText"/>
+      </w:pPr>
+      <w:r>
+        <w:rPr>
+          <w:rStyle w:val="FootnoteReference"/>
+        </w:rPr>
+        <w:footnoteRef/>
+      </w:r>
+      <w:r>
+        <w:t xml:space="preserve"> Rowspan</w:t>
+      </w:r>
+    </w:p>
+  </w:footnote>
+  <w:footnote w:id="2">
+    <w:p>
+      <w:pPr>
+        <w:pStyle w:val="FootnoteText"/>
+      </w:pPr>
+      <w:r>
+        <w:rPr>
+          <w:rStyle w:val="FootnoteReference"/>
+        </w:rPr>
+        <w:footnoteRef/>
+      </w:r>
+      <w:r>
+        <w:t xml:space="preserve"> Colspan</w:t>
+      </w:r>
+    </w:p>
+  </w:footnote>
+</w:footnotes>
+</file>
+
+<file path=word/header1.xml><?xml version="1.0" encoding="utf-8"?>
+<w:hdr xmlns:wpc="http://schemas.microsoft.com/office/word/2010/wordprocessingCanvas" xmlns:mc="http://schemas.openxmlformats.org/markup-compatibility/2006" xmlns:o="urn:schemas-microsoft-com:office:office" xmlns:r="http://schemas.openxmlformats.org/officeDocument/2006/relationships" xmlns:m="http://schemas.openxmlformats.org/officeDocument/2006/math" xmlns:v="urn:schemas-microsoft-com:vml" xmlns:wp14="http://schemas.microsoft.com/office/word/2010/wordprocessingDrawing" xmlns:wp="http://schemas.openxmlformats.org/drawingml/2006/wordprocessingDrawing" xmlns:w10="urn:schemas-microsoft-com:office:word" xmlns:w="http://schemas.openxmlformats.org/wordprocessingml/2006/main" xmlns:w14="http://schemas.microsoft.com/office/word/2010/wordml" xmlns:w15="http://schemas.microsoft.com/office/word/2012/wordml" xmlns:wpg="http://schemas.microsoft.com/office/word/2010/wordprocessingGroup" xmlns:wpi="http://schemas.microsoft.com/office/word/2010/wordprocessingInk" xmlns:wne="http://schemas.microsoft.com/office/word/2006/wordml" xmlns:wps="http://schemas.microsoft.com/office/word/2010/wordprocessingShape" mc:Ignorable="w14 w15 wp14">
+  <w:p>
+    <w:pPr>
+      <w:pStyle w:val="Header"/>
+    </w:pPr>
+    <w:r>
+      <w:t>Subsequent header</w:t>
+    </w:r>
+  </w:p>
+</w:hdr>
+</file>
+
+<file path=word/header2.xml><?xml version="1.0" encoding="utf-8"?>
+<w:hdr xmlns:wpc="http://schemas.microsoft.com/office/word/2010/wordprocessingCanvas" xmlns:mc="http://schemas.openxmlformats.org/markup-compatibility/2006" xmlns:o="urn:schemas-microsoft-com:office:office" xmlns:r="http://schemas.openxmlformats.org/officeDocument/2006/relationships" xmlns:m="http://schemas.openxmlformats.org/officeDocument/2006/math" xmlns:v="urn:schemas-microsoft-com:vml" xmlns:wp14="http://schemas.microsoft.com/office/word/2010/wordprocessingDrawing" xmlns:wp="http://schemas.openxmlformats.org/drawingml/2006/wordprocessingDrawing" xmlns:w10="urn:schemas-microsoft-com:office:word" xmlns:w="http://schemas.openxmlformats.org/wordprocessingml/2006/main" xmlns:w14="http://schemas.microsoft.com/office/word/2010/wordml" xmlns:w15="http://schemas.microsoft.com/office/word/2012/wordml" xmlns:wpg="http://schemas.microsoft.com/office/word/2010/wordprocessingGroup" xmlns:wpi="http://schemas.microsoft.com/office/word/2010/wordprocessingInk" xmlns:wne="http://schemas.microsoft.com/office/word/2006/wordml" xmlns:wps="http://schemas.microsoft.com/office/word/2010/wordprocessingShape" mc:Ignorable="w14 w15 wp14">
+  <w:p>
+    <w:pPr>
+      <w:pStyle w:val="Header"/>
+      <w:jc w:val="center"/>
+    </w:pPr>
+    <w:r>
+      <w:t>First page header</w:t>
+    </w:r>
+  </w:p>
+</w:hdr>
 </file>
 
 <file path=word/numbering.xml><?xml version="1.0" encoding="utf-8"?>
@@ -2123,6 +2547,30 @@
       <w:szCs w:val="32"/>
     </w:rPr>
   </w:style>
+  <w:style w:type="paragraph" w:styleId="Heading2">
+    <w:name w:val="heading 2"/>
+    <w:basedOn w:val="Normal"/>
+    <w:next w:val="Normal"/>
+    <w:link w:val="Heading2Char"/>
+    <w:uiPriority w:val="9"/>
+    <w:unhideWhenUsed/>
+    <w:qFormat/>
+    <w:rsid w:val="00B568BE"/>
+    <w:pPr>
+      <w:keepNext/>
+      <w:spacing w:before="240" w:after="60"/>
+      <w:outlineLvl w:val="1"/>
+    </w:pPr>
+    <w:rPr>
+      <w:rFonts w:ascii="Cambria" w:eastAsia="Times New Roman" w:hAnsi="Cambria" w:cs="Times New Roman"/>
+      <w:b/>
+      <w:bCs/>
+      <w:i/>
+      <w:iCs/>
+      <w:sz w:val="28"/>
+      <w:szCs w:val="28"/>
+    </w:rPr>
+  </w:style>
   <w:style w:type="character" w:default="1" w:styleId="DefaultParagraphFont">
     <w:name w:val="Default Paragraph Font"/>
     <w:uiPriority w:val="1"/>
@@ -2182,6 +2630,150 @@
     <w:rPr>
       <w:b/>
       <w:color w:val="FF0000"/>
+    </w:rPr>
+  </w:style>
+  <w:style w:type="table" w:styleId="TableGrid">
+    <w:name w:val="Table Grid"/>
+    <w:basedOn w:val="TableNormal"/>
+    <w:uiPriority w:val="39"/>
+    <w:rsid w:val="000A5E7B"/>
+    <w:tblPr>
+      <w:tblInd w:w="0" w:type="dxa"/>
+      <w:tblBorders>
+        <w:top w:val="single" w:sz="4" w:space="0" w:color="auto"/>
+        <w:left w:val="single" w:sz="4" w:space="0" w:color="auto"/>
+        <w:bottom w:val="single" w:sz="4" w:space="0" w:color="auto"/>
+        <w:right w:val="single" w:sz="4" w:space="0" w:color="auto"/>
+        <w:insideH w:val="single" w:sz="4" w:space="0" w:color="auto"/>
+        <w:insideV w:val="single" w:sz="4" w:space="0" w:color="auto"/>
+      </w:tblBorders>
+      <w:tblCellMar>
+        <w:top w:w="0" w:type="dxa"/>
+        <w:left w:w="108" w:type="dxa"/>
+        <w:bottom w:w="0" w:type="dxa"/>
+        <w:right w:w="108" w:type="dxa"/>
+      </w:tblCellMar>
+    </w:tblPr>
+  </w:style>
+  <w:style w:type="paragraph" w:styleId="FootnoteText">
+    <w:name w:val="footnote text"/>
+    <w:basedOn w:val="Normal"/>
+    <w:link w:val="FootnoteTextChar"/>
+    <w:uiPriority w:val="99"/>
+    <w:semiHidden/>
+    <w:unhideWhenUsed/>
+    <w:rsid w:val="000A5E7B"/>
+  </w:style>
+  <w:style w:type="character" w:customStyle="1" w:styleId="FootnoteTextChar">
+    <w:name w:val="Footnote Text Char"/>
+    <w:basedOn w:val="DefaultParagraphFont"/>
+    <w:link w:val="FootnoteText"/>
+    <w:uiPriority w:val="99"/>
+    <w:semiHidden/>
+    <w:rsid w:val="000A5E7B"/>
+  </w:style>
+  <w:style w:type="character" w:styleId="FootnoteReference">
+    <w:name w:val="footnote reference"/>
+    <w:uiPriority w:val="99"/>
+    <w:semiHidden/>
+    <w:unhideWhenUsed/>
+    <w:rsid w:val="000A5E7B"/>
+    <w:rPr>
+      <w:vertAlign w:val="superscript"/>
+    </w:rPr>
+  </w:style>
+  <w:style w:type="character" w:styleId="Hyperlink">
+    <w:name w:val="Hyperlink"/>
+    <w:uiPriority w:val="99"/>
+    <w:unhideWhenUsed/>
+    <w:rsid w:val="008D6A61"/>
+    <w:rPr>
+      <w:color w:val="0000FF"/>
+      <w:u w:val="single"/>
+    </w:rPr>
+  </w:style>
+  <w:style w:type="character" w:customStyle="1" w:styleId="Heading2Char">
+    <w:name w:val="Heading 2 Char"/>
+    <w:link w:val="Heading2"/>
+    <w:uiPriority w:val="9"/>
+    <w:rsid w:val="00B568BE"/>
+    <w:rPr>
+      <w:rFonts w:ascii="Cambria" w:eastAsia="Times New Roman" w:hAnsi="Cambria" w:cs="Times New Roman"/>
+      <w:b/>
+      <w:bCs/>
+      <w:i/>
+      <w:iCs/>
+      <w:sz w:val="28"/>
+      <w:szCs w:val="28"/>
+    </w:rPr>
+  </w:style>
+  <w:style w:type="paragraph" w:styleId="Header">
+    <w:name w:val="header"/>
+    <w:basedOn w:val="Normal"/>
+    <w:link w:val="HeaderChar"/>
+    <w:uiPriority w:val="99"/>
+    <w:unhideWhenUsed/>
+    <w:rsid w:val="00730873"/>
+    <w:pPr>
+      <w:tabs>
+        <w:tab w:val="center" w:pos="4680"/>
+        <w:tab w:val="right" w:pos="9360"/>
+      </w:tabs>
+    </w:pPr>
+  </w:style>
+  <w:style w:type="character" w:customStyle="1" w:styleId="HeaderChar">
+    <w:name w:val="Header Char"/>
+    <w:basedOn w:val="DefaultParagraphFont"/>
+    <w:link w:val="Header"/>
+    <w:uiPriority w:val="99"/>
+    <w:rsid w:val="00730873"/>
+  </w:style>
+  <w:style w:type="paragraph" w:styleId="Footer">
+    <w:name w:val="footer"/>
+    <w:basedOn w:val="Normal"/>
+    <w:link w:val="FooterChar"/>
+    <w:uiPriority w:val="99"/>
+    <w:unhideWhenUsed/>
+    <w:rsid w:val="00730873"/>
+    <w:pPr>
+      <w:tabs>
+        <w:tab w:val="center" w:pos="4680"/>
+        <w:tab w:val="right" w:pos="9360"/>
+      </w:tabs>
+    </w:pPr>
+  </w:style>
+  <w:style w:type="character" w:customStyle="1" w:styleId="FooterChar">
+    <w:name w:val="Footer Char"/>
+    <w:basedOn w:val="DefaultParagraphFont"/>
+    <w:link w:val="Footer"/>
+    <w:uiPriority w:val="99"/>
+    <w:rsid w:val="00730873"/>
+  </w:style>
+  <w:style w:type="paragraph" w:styleId="EndnoteText">
+    <w:name w:val="endnote text"/>
+    <w:basedOn w:val="Normal"/>
+    <w:link w:val="EndnoteTextChar"/>
+    <w:uiPriority w:val="99"/>
+    <w:semiHidden/>
+    <w:unhideWhenUsed/>
+    <w:rsid w:val="00730873"/>
+  </w:style>
+  <w:style w:type="character" w:customStyle="1" w:styleId="EndnoteTextChar">
+    <w:name w:val="Endnote Text Char"/>
+    <w:basedOn w:val="DefaultParagraphFont"/>
+    <w:link w:val="EndnoteText"/>
+    <w:uiPriority w:val="99"/>
+    <w:semiHidden/>
+    <w:rsid w:val="00730873"/>
+  </w:style>
+  <w:style w:type="character" w:styleId="EndnoteReference">
+    <w:name w:val="endnote reference"/>
+    <w:uiPriority w:val="99"/>
+    <w:semiHidden/>
+    <w:unhideWhenUsed/>
+    <w:rsid w:val="00730873"/>
+    <w:rPr>
+      <w:vertAlign w:val="superscript"/>
     </w:rPr>
   </w:style>
 </w:styles>
@@ -2468,4 +3060,16 @@
   <a:objectDefaults/>
   <a:extraClrSchemeLst/>
 </a:theme>
+</file>
+
+<file path=customXml/item1.xml><?xml version="1.0" encoding="utf-8"?>
+<b:Sources xmlns:b="http://schemas.openxmlformats.org/officeDocument/2006/bibliography" xmlns="http://schemas.openxmlformats.org/officeDocument/2006/bibliography" SelectedStyle="\APASixthEditionOfficeOnline.xsl" StyleName="APA" Version="6"/>
+</file>
+
+<file path=customXml/itemProps1.xml><?xml version="1.0" encoding="utf-8"?>
+<ds:datastoreItem xmlns:ds="http://schemas.openxmlformats.org/officeDocument/2006/customXml" ds:itemID="{4ED326AA-7323-4E03-B8F5-BCA205019419}">
+  <ds:schemaRefs>
+    <ds:schemaRef ds:uri="http://schemas.openxmlformats.org/officeDocument/2006/bibliography"/>
+  </ds:schemaRefs>
+</ds:datastoreItem>
 </file>
</xml_diff>

<commit_message>
Refactor ODT writer to give enable some additional features
</commit_message>
<xml_diff>
--- a/samples/resources/Sample_11_ReadWord2007.docx
+++ b/samples/resources/Sample_11_ReadWord2007.docx
@@ -6,8 +6,6 @@
       <w:pPr>
         <w:pStyle w:val="Heading1"/>
       </w:pPr>
-      <w:bookmarkStart w:id="0" w:name="_GoBack"/>
-      <w:bookmarkEnd w:id="0"/>
       <w:r>
         <w:t>PHP Word</w:t>
       </w:r>
@@ -64,7 +62,24 @@
     <w:p/>
     <w:p>
       <w:r>
-        <w:t xml:space="preserve">PHPWord can apply font formats such as </w:t>
+        <w:t>PHPWord can apply font formats such as</w:t>
+      </w:r>
+      <w:r>
+        <w:t xml:space="preserve"> </w:t>
+      </w:r>
+      <w:r>
+        <w:rPr>
+          <w:rFonts w:ascii="Times New Roman" w:hAnsi="Times New Roman" w:cs="Times New Roman"/>
+          <w:sz w:val="36"/>
+          <w:szCs w:val="36"/>
+        </w:rPr>
+        <w:t>name and size</w:t>
+      </w:r>
+      <w:r>
+        <w:t>,</w:t>
+      </w:r>
+      <w:r>
+        <w:t xml:space="preserve"> </w:t>
       </w:r>
       <w:r>
         <w:rPr>
@@ -109,7 +124,40 @@
         <w:t>strikethrough</w:t>
       </w:r>
       <w:r>
+        <w:t>,</w:t>
+      </w:r>
+      <w:r>
+        <w:t xml:space="preserve"> </w:t>
+      </w:r>
+      <w:r>
+        <w:rPr>
+          <w:dstrike/>
+        </w:rPr>
+        <w:t>double strikethrough</w:t>
+      </w:r>
+      <w:r>
         <w:t xml:space="preserve">, </w:t>
+      </w:r>
+      <w:r>
+        <w:rPr>
+          <w:smallCaps/>
+        </w:rPr>
+        <w:t>small caps</w:t>
+      </w:r>
+      <w:r>
+        <w:t xml:space="preserve">, </w:t>
+      </w:r>
+      <w:r>
+        <w:rPr>
+          <w:caps/>
+        </w:rPr>
+        <w:t>all caps</w:t>
+      </w:r>
+      <w:r>
+        <w:t>,</w:t>
+      </w:r>
+      <w:r>
+        <w:t xml:space="preserve"> </w:t>
       </w:r>
       <w:r>
         <w:rPr>
@@ -145,7 +193,12 @@
         <w:t>one</w:t>
       </w:r>
       <w:r>
-        <w:t xml:space="preserve"> text break (empty paragraph) before this one that can be created also by PHPWord</w:t>
+        <w:t xml:space="preserve"> text break (empty paragr</w:t>
+      </w:r>
+      <w:bookmarkStart w:id="0" w:name="_GoBack"/>
+      <w:bookmarkEnd w:id="0"/>
+      <w:r>
+        <w:t>aph) before this one that can be created also by PHPWord</w:t>
       </w:r>
       <w:r>
         <w:t xml:space="preserve"> </w:t>
@@ -3067,7 +3120,7 @@
 </file>
 
 <file path=customXml/itemProps1.xml><?xml version="1.0" encoding="utf-8"?>
-<ds:datastoreItem xmlns:ds="http://schemas.openxmlformats.org/officeDocument/2006/customXml" ds:itemID="{4ED326AA-7323-4E03-B8F5-BCA205019419}">
+<ds:datastoreItem xmlns:ds="http://schemas.openxmlformats.org/officeDocument/2006/customXml" ds:itemID="{0D9E5EE3-3A4B-4CD0-8089-F1D7E79C2A10}">
   <ds:schemaRefs>
     <ds:schemaRef ds:uri="http://schemas.openxmlformats.org/officeDocument/2006/bibliography"/>
   </ds:schemaRefs>

</xml_diff>

<commit_message>
Add support for Track changes (#1262)
* add changed information to HTML writer
* add missing writeFontStyle
* refactor track changes
* set the style
* update documentation and release note
* Update the changelog and doc
* fix scrutinizer issues
</commit_message>
<xml_diff>
--- a/samples/resources/Sample_11_ReadWord2007.docx
+++ b/samples/resources/Sample_11_ReadWord2007.docx
@@ -1,6 +1,6 @@
 
 <file path=word/document.xml><?xml version="1.0" encoding="utf-8"?>
-<w:document xmlns:wpc="http://schemas.microsoft.com/office/word/2010/wordprocessingCanvas" xmlns:mc="http://schemas.openxmlformats.org/markup-compatibility/2006" xmlns:o="urn:schemas-microsoft-com:office:office" xmlns:r="http://schemas.openxmlformats.org/officeDocument/2006/relationships" xmlns:m="http://schemas.openxmlformats.org/officeDocument/2006/math" xmlns:v="urn:schemas-microsoft-com:vml" xmlns:wp14="http://schemas.microsoft.com/office/word/2010/wordprocessingDrawing" xmlns:wp="http://schemas.openxmlformats.org/drawingml/2006/wordprocessingDrawing" xmlns:w10="urn:schemas-microsoft-com:office:word" xmlns:w="http://schemas.openxmlformats.org/wordprocessingml/2006/main" xmlns:w14="http://schemas.microsoft.com/office/word/2010/wordml" xmlns:w15="http://schemas.microsoft.com/office/word/2012/wordml" xmlns:wpg="http://schemas.microsoft.com/office/word/2010/wordprocessingGroup" xmlns:wpi="http://schemas.microsoft.com/office/word/2010/wordprocessingInk" xmlns:wne="http://schemas.microsoft.com/office/word/2006/wordml" xmlns:wps="http://schemas.microsoft.com/office/word/2010/wordprocessingShape" mc:Ignorable="w14 w15 wp14">
+<w:document xmlns:wpc="http://schemas.microsoft.com/office/word/2010/wordprocessingCanvas" xmlns:cx="http://schemas.microsoft.com/office/drawing/2014/chartex" xmlns:cx1="http://schemas.microsoft.com/office/drawing/2015/9/8/chartex" xmlns:cx2="http://schemas.microsoft.com/office/drawing/2015/10/21/chartex" xmlns:cx3="http://schemas.microsoft.com/office/drawing/2016/5/9/chartex" xmlns:cx4="http://schemas.microsoft.com/office/drawing/2016/5/10/chartex" xmlns:cx5="http://schemas.microsoft.com/office/drawing/2016/5/11/chartex" xmlns:cx6="http://schemas.microsoft.com/office/drawing/2016/5/12/chartex" xmlns:cx7="http://schemas.microsoft.com/office/drawing/2016/5/13/chartex" xmlns:cx8="http://schemas.microsoft.com/office/drawing/2016/5/14/chartex" xmlns:mc="http://schemas.openxmlformats.org/markup-compatibility/2006" xmlns:aink="http://schemas.microsoft.com/office/drawing/2016/ink" xmlns:am3d="http://schemas.microsoft.com/office/drawing/2017/model3d" xmlns:o="urn:schemas-microsoft-com:office:office" xmlns:r="http://schemas.openxmlformats.org/officeDocument/2006/relationships" xmlns:m="http://schemas.openxmlformats.org/officeDocument/2006/math" xmlns:v="urn:schemas-microsoft-com:vml" xmlns:wp14="http://schemas.microsoft.com/office/word/2010/wordprocessingDrawing" xmlns:wp="http://schemas.openxmlformats.org/drawingml/2006/wordprocessingDrawing" xmlns:w10="urn:schemas-microsoft-com:office:word" xmlns:w="http://schemas.openxmlformats.org/wordprocessingml/2006/main" xmlns:w14="http://schemas.microsoft.com/office/word/2010/wordml" xmlns:w15="http://schemas.microsoft.com/office/word/2012/wordml" xmlns:w16cid="http://schemas.microsoft.com/office/word/2016/wordml/cid" xmlns:w16se="http://schemas.microsoft.com/office/word/2015/wordml/symex" xmlns:wpg="http://schemas.microsoft.com/office/word/2010/wordprocessingGroup" xmlns:wpi="http://schemas.microsoft.com/office/word/2010/wordprocessingInk" xmlns:wne="http://schemas.microsoft.com/office/word/2006/wordml" xmlns:wps="http://schemas.microsoft.com/office/word/2010/wordprocessingShape" mc:Ignorable="w14 w15 w16se w16cid wp14">
   <w:body>
     <w:p>
       <w:pPr>
@@ -11,8 +11,13 @@
       </w:r>
     </w:p>
     <w:p>
-      <w:r>
-        <w:t>PHPWord is a</w:t>
+      <w:proofErr w:type="spellStart"/>
+      <w:r>
+        <w:t>PHPWord</w:t>
+      </w:r>
+      <w:proofErr w:type="spellEnd"/>
+      <w:r>
+        <w:t xml:space="preserve"> is a</w:t>
       </w:r>
       <w:r>
         <w:t xml:space="preserve"> pure PHP library for reading and writing Word</w:t>
@@ -45,24 +50,53 @@
         <w:t xml:space="preserve"> rea</w:t>
       </w:r>
       <w:r>
-        <w:t xml:space="preserve">d/write capabilites of </w:t>
+        <w:t xml:space="preserve">d/write </w:t>
+      </w:r>
+      <w:proofErr w:type="spellStart"/>
+      <w:r>
+        <w:t>capabilites</w:t>
+      </w:r>
+      <w:proofErr w:type="spellEnd"/>
+      <w:r>
+        <w:t xml:space="preserve"> of </w:t>
       </w:r>
       <w:hyperlink r:id="rId8" w:history="1">
+        <w:proofErr w:type="spellStart"/>
         <w:r>
           <w:rPr>
             <w:rStyle w:val="Hyperlink"/>
           </w:rPr>
           <w:t>PHPWord</w:t>
         </w:r>
+        <w:proofErr w:type="spellEnd"/>
       </w:hyperlink>
       <w:r>
         <w:t>.</w:t>
       </w:r>
     </w:p>
-    <w:p/>
     <w:p>
       <w:r>
-        <w:t>PHPWord can apply font formats such as</w:t>
+        <w:t xml:space="preserve">It can </w:t>
+      </w:r>
+      <w:del w:id="0" w:author="Microsoft Office User" w:date="2018-01-23T21:42:00Z">
+        <w:r>
+          <w:delText xml:space="preserve">even </w:delText>
+        </w:r>
+      </w:del>
+      <w:r>
+        <w:t>read track changes.</w:t>
+      </w:r>
+      <w:bookmarkStart w:id="1" w:name="_GoBack"/>
+      <w:bookmarkEnd w:id="1"/>
+    </w:p>
+    <w:p>
+      <w:proofErr w:type="spellStart"/>
+      <w:r>
+        <w:t>PHPWord</w:t>
+      </w:r>
+      <w:proofErr w:type="spellEnd"/>
+      <w:r>
+        <w:t xml:space="preserve"> can apply font formats such as</w:t>
       </w:r>
       <w:r>
         <w:t xml:space="preserve"> </w:t>
@@ -193,13 +227,13 @@
         <w:t>one</w:t>
       </w:r>
       <w:r>
-        <w:t xml:space="preserve"> text break (empty paragr</w:t>
-      </w:r>
-      <w:bookmarkStart w:id="0" w:name="_GoBack"/>
-      <w:bookmarkEnd w:id="0"/>
-      <w:r>
-        <w:t>aph) before this one that can be created also by PHPWord</w:t>
-      </w:r>
+        <w:t xml:space="preserve"> text break (empty paragraph) before this one that can be created also by </w:t>
+      </w:r>
+      <w:proofErr w:type="spellStart"/>
+      <w:r>
+        <w:t>PHPWord</w:t>
+      </w:r>
+      <w:proofErr w:type="spellEnd"/>
       <w:r>
         <w:t xml:space="preserve"> </w:t>
       </w:r>
@@ -221,8 +255,13 @@
         <w:spacing w:before="360" w:after="240" w:line="360" w:lineRule="auto"/>
         <w:jc w:val="both"/>
       </w:pPr>
-      <w:r>
-        <w:t xml:space="preserve">PHPWord can also format paragraph such as this </w:t>
+      <w:proofErr w:type="spellStart"/>
+      <w:r>
+        <w:t>PHPWord</w:t>
+      </w:r>
+      <w:proofErr w:type="spellEnd"/>
+      <w:r>
+        <w:t xml:space="preserve"> can also format paragraph such as this </w:t>
       </w:r>
       <w:r>
         <w:t>justified</w:t>
@@ -258,15 +297,26 @@
           <w:cols w:num="2" w:space="720"/>
         </w:sectPr>
       </w:pPr>
-      <w:r>
-        <w:lastRenderedPageBreak/>
-        <w:t>PHPWord can also create multicolumn paragra</w:t>
-      </w:r>
-      <w:r>
-        <w:t xml:space="preserve">ph which is treated as a new section with continous break type. We can define </w:t>
-      </w:r>
-      <w:r>
-        <w:lastRenderedPageBreak/>
+      <w:proofErr w:type="spellStart"/>
+      <w:r>
+        <w:t>PHPWord</w:t>
+      </w:r>
+      <w:proofErr w:type="spellEnd"/>
+      <w:r>
+        <w:t xml:space="preserve"> can also create multicolumn paragra</w:t>
+      </w:r>
+      <w:r>
+        <w:t xml:space="preserve">ph which is treated as a new section with </w:t>
+      </w:r>
+      <w:proofErr w:type="spellStart"/>
+      <w:r>
+        <w:t>continous</w:t>
+      </w:r>
+      <w:proofErr w:type="spellEnd"/>
+      <w:r>
+        <w:t xml:space="preserve"> break type. We can define </w:t>
+      </w:r>
+      <w:r>
         <w:t>either the number of columns or spacing between the columns.</w:t>
       </w:r>
     </w:p>
@@ -280,8 +330,13 @@
       </w:r>
     </w:p>
     <w:p>
-      <w:r>
-        <w:t>PHPWord can create bulleted lists …</w:t>
+      <w:proofErr w:type="spellStart"/>
+      <w:r>
+        <w:t>PHPWord</w:t>
+      </w:r>
+      <w:proofErr w:type="spellEnd"/>
+      <w:r>
+        <w:t xml:space="preserve"> can create bulleted lists …</w:t>
       </w:r>
     </w:p>
     <w:p>
@@ -354,7 +409,15 @@
     </w:p>
     <w:p>
       <w:r>
-        <w:t>Tables are also easy to be made by using PHPWord.</w:t>
+        <w:t xml:space="preserve">Tables are also easy to be made by using </w:t>
+      </w:r>
+      <w:proofErr w:type="spellStart"/>
+      <w:r>
+        <w:t>PHPWord</w:t>
+      </w:r>
+      <w:proofErr w:type="spellEnd"/>
+      <w:r>
+        <w:t>.</w:t>
       </w:r>
     </w:p>
     <w:tbl>
@@ -469,12 +532,20 @@
       </w:r>
     </w:p>
     <w:p>
-      <w:r>
-        <w:t>PHPWord can insert images in your documents.</w:t>
+      <w:proofErr w:type="spellStart"/>
+      <w:r>
+        <w:t>PHPWord</w:t>
+      </w:r>
+      <w:proofErr w:type="spellEnd"/>
+      <w:r>
+        <w:t xml:space="preserve"> can insert images in your documents.</w:t>
       </w:r>
     </w:p>
     <w:p>
       <w:r>
+        <w:rPr>
+          <w:noProof/>
+        </w:rPr>
         <w:pict>
           <v:shapetype id="_x0000_t75" coordsize="21600,21600" o:spt="75" o:preferrelative="t" path="m@4@5l@4@11@9@11@9@5xe" filled="f" stroked="f">
             <v:stroke joinstyle="miter"/>
@@ -495,7 +566,7 @@
             <v:path o:extrusionok="f" gradientshapeok="t" o:connecttype="rect"/>
             <o:lock v:ext="edit" aspectratio="t"/>
           </v:shapetype>
-          <v:shape id="_x0000_i1025" type="#_x0000_t75" style="width:375pt;height:375pt">
+          <v:shape id="_x0000_i1025" type="#_x0000_t75" alt="_earth" style="width:375.2pt;height:375.2pt;mso-width-percent:0;mso-height-percent:0;mso-width-percent:0;mso-height-percent:0">
             <v:imagedata r:id="rId13" o:title="_earth"/>
           </v:shape>
         </w:pict>
@@ -513,7 +584,7 @@
 </file>
 
 <file path=word/endnotes.xml><?xml version="1.0" encoding="utf-8"?>
-<w:endnotes xmlns:wpc="http://schemas.microsoft.com/office/word/2010/wordprocessingCanvas" xmlns:mc="http://schemas.openxmlformats.org/markup-compatibility/2006" xmlns:o="urn:schemas-microsoft-com:office:office" xmlns:r="http://schemas.openxmlformats.org/officeDocument/2006/relationships" xmlns:m="http://schemas.openxmlformats.org/officeDocument/2006/math" xmlns:v="urn:schemas-microsoft-com:vml" xmlns:wp14="http://schemas.microsoft.com/office/word/2010/wordprocessingDrawing" xmlns:wp="http://schemas.openxmlformats.org/drawingml/2006/wordprocessingDrawing" xmlns:w10="urn:schemas-microsoft-com:office:word" xmlns:w="http://schemas.openxmlformats.org/wordprocessingml/2006/main" xmlns:w14="http://schemas.microsoft.com/office/word/2010/wordml" xmlns:w15="http://schemas.microsoft.com/office/word/2012/wordml" xmlns:wpg="http://schemas.microsoft.com/office/word/2010/wordprocessingGroup" xmlns:wpi="http://schemas.microsoft.com/office/word/2010/wordprocessingInk" xmlns:wne="http://schemas.microsoft.com/office/word/2006/wordml" xmlns:wps="http://schemas.microsoft.com/office/word/2010/wordprocessingShape" mc:Ignorable="w14 w15 wp14">
+<w:endnotes xmlns:wpc="http://schemas.microsoft.com/office/word/2010/wordprocessingCanvas" xmlns:cx="http://schemas.microsoft.com/office/drawing/2014/chartex" xmlns:cx1="http://schemas.microsoft.com/office/drawing/2015/9/8/chartex" xmlns:cx2="http://schemas.microsoft.com/office/drawing/2015/10/21/chartex" xmlns:cx3="http://schemas.microsoft.com/office/drawing/2016/5/9/chartex" xmlns:cx4="http://schemas.microsoft.com/office/drawing/2016/5/10/chartex" xmlns:cx5="http://schemas.microsoft.com/office/drawing/2016/5/11/chartex" xmlns:cx6="http://schemas.microsoft.com/office/drawing/2016/5/12/chartex" xmlns:cx7="http://schemas.microsoft.com/office/drawing/2016/5/13/chartex" xmlns:cx8="http://schemas.microsoft.com/office/drawing/2016/5/14/chartex" xmlns:mc="http://schemas.openxmlformats.org/markup-compatibility/2006" xmlns:aink="http://schemas.microsoft.com/office/drawing/2016/ink" xmlns:am3d="http://schemas.microsoft.com/office/drawing/2017/model3d" xmlns:o="urn:schemas-microsoft-com:office:office" xmlns:r="http://schemas.openxmlformats.org/officeDocument/2006/relationships" xmlns:m="http://schemas.openxmlformats.org/officeDocument/2006/math" xmlns:v="urn:schemas-microsoft-com:vml" xmlns:wp14="http://schemas.microsoft.com/office/word/2010/wordprocessingDrawing" xmlns:wp="http://schemas.openxmlformats.org/drawingml/2006/wordprocessingDrawing" xmlns:w10="urn:schemas-microsoft-com:office:word" xmlns:w="http://schemas.openxmlformats.org/wordprocessingml/2006/main" xmlns:w14="http://schemas.microsoft.com/office/word/2010/wordml" xmlns:w15="http://schemas.microsoft.com/office/word/2012/wordml" xmlns:w16cid="http://schemas.microsoft.com/office/word/2016/wordml/cid" xmlns:w16se="http://schemas.microsoft.com/office/word/2015/wordml/symex" xmlns:wpg="http://schemas.microsoft.com/office/word/2010/wordprocessingGroup" xmlns:wpi="http://schemas.microsoft.com/office/word/2010/wordprocessingInk" xmlns:wne="http://schemas.microsoft.com/office/word/2006/wordml" xmlns:wps="http://schemas.microsoft.com/office/word/2010/wordprocessingShape" mc:Ignorable="w14 w15 w16se w16cid wp14">
   <w:endnote w:type="separator" w:id="-1">
     <w:p>
       <w:pPr>
@@ -554,7 +625,7 @@
 </file>
 
 <file path=word/footer1.xml><?xml version="1.0" encoding="utf-8"?>
-<w:ftr xmlns:wpc="http://schemas.microsoft.com/office/word/2010/wordprocessingCanvas" xmlns:mc="http://schemas.openxmlformats.org/markup-compatibility/2006" xmlns:o="urn:schemas-microsoft-com:office:office" xmlns:r="http://schemas.openxmlformats.org/officeDocument/2006/relationships" xmlns:m="http://schemas.openxmlformats.org/officeDocument/2006/math" xmlns:v="urn:schemas-microsoft-com:vml" xmlns:wp14="http://schemas.microsoft.com/office/word/2010/wordprocessingDrawing" xmlns:wp="http://schemas.openxmlformats.org/drawingml/2006/wordprocessingDrawing" xmlns:w10="urn:schemas-microsoft-com:office:word" xmlns:w="http://schemas.openxmlformats.org/wordprocessingml/2006/main" xmlns:w14="http://schemas.microsoft.com/office/word/2010/wordml" xmlns:w15="http://schemas.microsoft.com/office/word/2012/wordml" xmlns:wpg="http://schemas.microsoft.com/office/word/2010/wordprocessingGroup" xmlns:wpi="http://schemas.microsoft.com/office/word/2010/wordprocessingInk" xmlns:wne="http://schemas.microsoft.com/office/word/2006/wordml" xmlns:wps="http://schemas.microsoft.com/office/word/2010/wordprocessingShape" mc:Ignorable="w14 w15 wp14">
+<w:ftr xmlns:wpc="http://schemas.microsoft.com/office/word/2010/wordprocessingCanvas" xmlns:cx="http://schemas.microsoft.com/office/drawing/2014/chartex" xmlns:cx1="http://schemas.microsoft.com/office/drawing/2015/9/8/chartex" xmlns:cx2="http://schemas.microsoft.com/office/drawing/2015/10/21/chartex" xmlns:cx3="http://schemas.microsoft.com/office/drawing/2016/5/9/chartex" xmlns:cx4="http://schemas.microsoft.com/office/drawing/2016/5/10/chartex" xmlns:cx5="http://schemas.microsoft.com/office/drawing/2016/5/11/chartex" xmlns:cx6="http://schemas.microsoft.com/office/drawing/2016/5/12/chartex" xmlns:cx7="http://schemas.microsoft.com/office/drawing/2016/5/13/chartex" xmlns:cx8="http://schemas.microsoft.com/office/drawing/2016/5/14/chartex" xmlns:mc="http://schemas.openxmlformats.org/markup-compatibility/2006" xmlns:aink="http://schemas.microsoft.com/office/drawing/2016/ink" xmlns:am3d="http://schemas.microsoft.com/office/drawing/2017/model3d" xmlns:o="urn:schemas-microsoft-com:office:office" xmlns:r="http://schemas.openxmlformats.org/officeDocument/2006/relationships" xmlns:m="http://schemas.openxmlformats.org/officeDocument/2006/math" xmlns:v="urn:schemas-microsoft-com:vml" xmlns:wp14="http://schemas.microsoft.com/office/word/2010/wordprocessingDrawing" xmlns:wp="http://schemas.openxmlformats.org/drawingml/2006/wordprocessingDrawing" xmlns:w10="urn:schemas-microsoft-com:office:word" xmlns:w="http://schemas.openxmlformats.org/wordprocessingml/2006/main" xmlns:w14="http://schemas.microsoft.com/office/word/2010/wordml" xmlns:w15="http://schemas.microsoft.com/office/word/2012/wordml" xmlns:w16cid="http://schemas.microsoft.com/office/word/2016/wordml/cid" xmlns:w16se="http://schemas.microsoft.com/office/word/2015/wordml/symex" xmlns:wpg="http://schemas.microsoft.com/office/word/2010/wordprocessingGroup" xmlns:wpi="http://schemas.microsoft.com/office/word/2010/wordprocessingInk" xmlns:wne="http://schemas.microsoft.com/office/word/2006/wordml" xmlns:wps="http://schemas.microsoft.com/office/word/2010/wordprocessingShape" mc:Ignorable="w14 w15 w16se w16cid wp14">
   <w:p>
     <w:pPr>
       <w:pStyle w:val="Footer"/>
@@ -628,7 +699,7 @@
 </file>
 
 <file path=word/footer2.xml><?xml version="1.0" encoding="utf-8"?>
-<w:ftr xmlns:wpc="http://schemas.microsoft.com/office/word/2010/wordprocessingCanvas" xmlns:mc="http://schemas.openxmlformats.org/markup-compatibility/2006" xmlns:o="urn:schemas-microsoft-com:office:office" xmlns:r="http://schemas.openxmlformats.org/officeDocument/2006/relationships" xmlns:m="http://schemas.openxmlformats.org/officeDocument/2006/math" xmlns:v="urn:schemas-microsoft-com:vml" xmlns:wp14="http://schemas.microsoft.com/office/word/2010/wordprocessingDrawing" xmlns:wp="http://schemas.openxmlformats.org/drawingml/2006/wordprocessingDrawing" xmlns:w10="urn:schemas-microsoft-com:office:word" xmlns:w="http://schemas.openxmlformats.org/wordprocessingml/2006/main" xmlns:w14="http://schemas.microsoft.com/office/word/2010/wordml" xmlns:w15="http://schemas.microsoft.com/office/word/2012/wordml" xmlns:wpg="http://schemas.microsoft.com/office/word/2010/wordprocessingGroup" xmlns:wpi="http://schemas.microsoft.com/office/word/2010/wordprocessingInk" xmlns:wne="http://schemas.microsoft.com/office/word/2006/wordml" xmlns:wps="http://schemas.microsoft.com/office/word/2010/wordprocessingShape" mc:Ignorable="w14 w15 wp14">
+<w:ftr xmlns:wpc="http://schemas.microsoft.com/office/word/2010/wordprocessingCanvas" xmlns:cx="http://schemas.microsoft.com/office/drawing/2014/chartex" xmlns:cx1="http://schemas.microsoft.com/office/drawing/2015/9/8/chartex" xmlns:cx2="http://schemas.microsoft.com/office/drawing/2015/10/21/chartex" xmlns:cx3="http://schemas.microsoft.com/office/drawing/2016/5/9/chartex" xmlns:cx4="http://schemas.microsoft.com/office/drawing/2016/5/10/chartex" xmlns:cx5="http://schemas.microsoft.com/office/drawing/2016/5/11/chartex" xmlns:cx6="http://schemas.microsoft.com/office/drawing/2016/5/12/chartex" xmlns:cx7="http://schemas.microsoft.com/office/drawing/2016/5/13/chartex" xmlns:cx8="http://schemas.microsoft.com/office/drawing/2016/5/14/chartex" xmlns:mc="http://schemas.openxmlformats.org/markup-compatibility/2006" xmlns:aink="http://schemas.microsoft.com/office/drawing/2016/ink" xmlns:am3d="http://schemas.microsoft.com/office/drawing/2017/model3d" xmlns:o="urn:schemas-microsoft-com:office:office" xmlns:r="http://schemas.openxmlformats.org/officeDocument/2006/relationships" xmlns:m="http://schemas.openxmlformats.org/officeDocument/2006/math" xmlns:v="urn:schemas-microsoft-com:vml" xmlns:wp14="http://schemas.microsoft.com/office/word/2010/wordprocessingDrawing" xmlns:wp="http://schemas.openxmlformats.org/drawingml/2006/wordprocessingDrawing" xmlns:w10="urn:schemas-microsoft-com:office:word" xmlns:w="http://schemas.openxmlformats.org/wordprocessingml/2006/main" xmlns:w14="http://schemas.microsoft.com/office/word/2010/wordml" xmlns:w15="http://schemas.microsoft.com/office/word/2012/wordml" xmlns:w16cid="http://schemas.microsoft.com/office/word/2016/wordml/cid" xmlns:w16se="http://schemas.microsoft.com/office/word/2015/wordml/symex" xmlns:wpg="http://schemas.microsoft.com/office/word/2010/wordprocessingGroup" xmlns:wpi="http://schemas.microsoft.com/office/word/2010/wordprocessingInk" xmlns:wne="http://schemas.microsoft.com/office/word/2006/wordml" xmlns:wps="http://schemas.microsoft.com/office/word/2010/wordprocessingShape" mc:Ignorable="w14 w15 w16se w16cid wp14">
   <w:p>
     <w:pPr>
       <w:pStyle w:val="Footer"/>
@@ -662,7 +733,7 @@
 </file>
 
 <file path=word/footnotes.xml><?xml version="1.0" encoding="utf-8"?>
-<w:footnotes xmlns:wpc="http://schemas.microsoft.com/office/word/2010/wordprocessingCanvas" xmlns:mc="http://schemas.openxmlformats.org/markup-compatibility/2006" xmlns:o="urn:schemas-microsoft-com:office:office" xmlns:r="http://schemas.openxmlformats.org/officeDocument/2006/relationships" xmlns:m="http://schemas.openxmlformats.org/officeDocument/2006/math" xmlns:v="urn:schemas-microsoft-com:vml" xmlns:wp14="http://schemas.microsoft.com/office/word/2010/wordprocessingDrawing" xmlns:wp="http://schemas.openxmlformats.org/drawingml/2006/wordprocessingDrawing" xmlns:w10="urn:schemas-microsoft-com:office:word" xmlns:w="http://schemas.openxmlformats.org/wordprocessingml/2006/main" xmlns:w14="http://schemas.microsoft.com/office/word/2010/wordml" xmlns:w15="http://schemas.microsoft.com/office/word/2012/wordml" xmlns:wpg="http://schemas.microsoft.com/office/word/2010/wordprocessingGroup" xmlns:wpi="http://schemas.microsoft.com/office/word/2010/wordprocessingInk" xmlns:wne="http://schemas.microsoft.com/office/word/2006/wordml" xmlns:wps="http://schemas.microsoft.com/office/word/2010/wordprocessingShape" mc:Ignorable="w14 w15 wp14">
+<w:footnotes xmlns:wpc="http://schemas.microsoft.com/office/word/2010/wordprocessingCanvas" xmlns:cx="http://schemas.microsoft.com/office/drawing/2014/chartex" xmlns:cx1="http://schemas.microsoft.com/office/drawing/2015/9/8/chartex" xmlns:cx2="http://schemas.microsoft.com/office/drawing/2015/10/21/chartex" xmlns:cx3="http://schemas.microsoft.com/office/drawing/2016/5/9/chartex" xmlns:cx4="http://schemas.microsoft.com/office/drawing/2016/5/10/chartex" xmlns:cx5="http://schemas.microsoft.com/office/drawing/2016/5/11/chartex" xmlns:cx6="http://schemas.microsoft.com/office/drawing/2016/5/12/chartex" xmlns:cx7="http://schemas.microsoft.com/office/drawing/2016/5/13/chartex" xmlns:cx8="http://schemas.microsoft.com/office/drawing/2016/5/14/chartex" xmlns:mc="http://schemas.openxmlformats.org/markup-compatibility/2006" xmlns:aink="http://schemas.microsoft.com/office/drawing/2016/ink" xmlns:am3d="http://schemas.microsoft.com/office/drawing/2017/model3d" xmlns:o="urn:schemas-microsoft-com:office:office" xmlns:r="http://schemas.openxmlformats.org/officeDocument/2006/relationships" xmlns:m="http://schemas.openxmlformats.org/officeDocument/2006/math" xmlns:v="urn:schemas-microsoft-com:vml" xmlns:wp14="http://schemas.microsoft.com/office/word/2010/wordprocessingDrawing" xmlns:wp="http://schemas.openxmlformats.org/drawingml/2006/wordprocessingDrawing" xmlns:w10="urn:schemas-microsoft-com:office:word" xmlns:w="http://schemas.openxmlformats.org/wordprocessingml/2006/main" xmlns:w14="http://schemas.microsoft.com/office/word/2010/wordml" xmlns:w15="http://schemas.microsoft.com/office/word/2012/wordml" xmlns:w16cid="http://schemas.microsoft.com/office/word/2016/wordml/cid" xmlns:w16se="http://schemas.microsoft.com/office/word/2015/wordml/symex" xmlns:wpg="http://schemas.microsoft.com/office/word/2010/wordprocessingGroup" xmlns:wpi="http://schemas.microsoft.com/office/word/2010/wordprocessingInk" xmlns:wne="http://schemas.microsoft.com/office/word/2006/wordml" xmlns:wps="http://schemas.microsoft.com/office/word/2010/wordprocessingShape" mc:Ignorable="w14 w15 w16se w16cid wp14">
   <w:footnote w:type="separator" w:id="-1">
     <w:p>
       <w:pPr>
@@ -695,8 +766,13 @@
         <w:footnoteRef/>
       </w:r>
       <w:r>
-        <w:t xml:space="preserve"> Rowspan</w:t>
-      </w:r>
+        <w:t xml:space="preserve"> </w:t>
+      </w:r>
+      <w:proofErr w:type="spellStart"/>
+      <w:r>
+        <w:t>Rowspan</w:t>
+      </w:r>
+      <w:proofErr w:type="spellEnd"/>
     </w:p>
   </w:footnote>
   <w:footnote w:id="2">
@@ -711,15 +787,20 @@
         <w:footnoteRef/>
       </w:r>
       <w:r>
-        <w:t xml:space="preserve"> Colspan</w:t>
-      </w:r>
+        <w:t xml:space="preserve"> </w:t>
+      </w:r>
+      <w:proofErr w:type="spellStart"/>
+      <w:r>
+        <w:t>Colspan</w:t>
+      </w:r>
+      <w:proofErr w:type="spellEnd"/>
     </w:p>
   </w:footnote>
 </w:footnotes>
 </file>
 
 <file path=word/header1.xml><?xml version="1.0" encoding="utf-8"?>
-<w:hdr xmlns:wpc="http://schemas.microsoft.com/office/word/2010/wordprocessingCanvas" xmlns:mc="http://schemas.openxmlformats.org/markup-compatibility/2006" xmlns:o="urn:schemas-microsoft-com:office:office" xmlns:r="http://schemas.openxmlformats.org/officeDocument/2006/relationships" xmlns:m="http://schemas.openxmlformats.org/officeDocument/2006/math" xmlns:v="urn:schemas-microsoft-com:vml" xmlns:wp14="http://schemas.microsoft.com/office/word/2010/wordprocessingDrawing" xmlns:wp="http://schemas.openxmlformats.org/drawingml/2006/wordprocessingDrawing" xmlns:w10="urn:schemas-microsoft-com:office:word" xmlns:w="http://schemas.openxmlformats.org/wordprocessingml/2006/main" xmlns:w14="http://schemas.microsoft.com/office/word/2010/wordml" xmlns:w15="http://schemas.microsoft.com/office/word/2012/wordml" xmlns:wpg="http://schemas.microsoft.com/office/word/2010/wordprocessingGroup" xmlns:wpi="http://schemas.microsoft.com/office/word/2010/wordprocessingInk" xmlns:wne="http://schemas.microsoft.com/office/word/2006/wordml" xmlns:wps="http://schemas.microsoft.com/office/word/2010/wordprocessingShape" mc:Ignorable="w14 w15 wp14">
+<w:hdr xmlns:wpc="http://schemas.microsoft.com/office/word/2010/wordprocessingCanvas" xmlns:cx="http://schemas.microsoft.com/office/drawing/2014/chartex" xmlns:cx1="http://schemas.microsoft.com/office/drawing/2015/9/8/chartex" xmlns:cx2="http://schemas.microsoft.com/office/drawing/2015/10/21/chartex" xmlns:cx3="http://schemas.microsoft.com/office/drawing/2016/5/9/chartex" xmlns:cx4="http://schemas.microsoft.com/office/drawing/2016/5/10/chartex" xmlns:cx5="http://schemas.microsoft.com/office/drawing/2016/5/11/chartex" xmlns:cx6="http://schemas.microsoft.com/office/drawing/2016/5/12/chartex" xmlns:cx7="http://schemas.microsoft.com/office/drawing/2016/5/13/chartex" xmlns:cx8="http://schemas.microsoft.com/office/drawing/2016/5/14/chartex" xmlns:mc="http://schemas.openxmlformats.org/markup-compatibility/2006" xmlns:aink="http://schemas.microsoft.com/office/drawing/2016/ink" xmlns:am3d="http://schemas.microsoft.com/office/drawing/2017/model3d" xmlns:o="urn:schemas-microsoft-com:office:office" xmlns:r="http://schemas.openxmlformats.org/officeDocument/2006/relationships" xmlns:m="http://schemas.openxmlformats.org/officeDocument/2006/math" xmlns:v="urn:schemas-microsoft-com:vml" xmlns:wp14="http://schemas.microsoft.com/office/word/2010/wordprocessingDrawing" xmlns:wp="http://schemas.openxmlformats.org/drawingml/2006/wordprocessingDrawing" xmlns:w10="urn:schemas-microsoft-com:office:word" xmlns:w="http://schemas.openxmlformats.org/wordprocessingml/2006/main" xmlns:w14="http://schemas.microsoft.com/office/word/2010/wordml" xmlns:w15="http://schemas.microsoft.com/office/word/2012/wordml" xmlns:w16cid="http://schemas.microsoft.com/office/word/2016/wordml/cid" xmlns:w16se="http://schemas.microsoft.com/office/word/2015/wordml/symex" xmlns:wpg="http://schemas.microsoft.com/office/word/2010/wordprocessingGroup" xmlns:wpi="http://schemas.microsoft.com/office/word/2010/wordprocessingInk" xmlns:wne="http://schemas.microsoft.com/office/word/2006/wordml" xmlns:wps="http://schemas.microsoft.com/office/word/2010/wordprocessingShape" mc:Ignorable="w14 w15 w16se w16cid wp14">
   <w:p>
     <w:pPr>
       <w:pStyle w:val="Header"/>
@@ -732,7 +813,7 @@
 </file>
 
 <file path=word/header2.xml><?xml version="1.0" encoding="utf-8"?>
-<w:hdr xmlns:wpc="http://schemas.microsoft.com/office/word/2010/wordprocessingCanvas" xmlns:mc="http://schemas.openxmlformats.org/markup-compatibility/2006" xmlns:o="urn:schemas-microsoft-com:office:office" xmlns:r="http://schemas.openxmlformats.org/officeDocument/2006/relationships" xmlns:m="http://schemas.openxmlformats.org/officeDocument/2006/math" xmlns:v="urn:schemas-microsoft-com:vml" xmlns:wp14="http://schemas.microsoft.com/office/word/2010/wordprocessingDrawing" xmlns:wp="http://schemas.openxmlformats.org/drawingml/2006/wordprocessingDrawing" xmlns:w10="urn:schemas-microsoft-com:office:word" xmlns:w="http://schemas.openxmlformats.org/wordprocessingml/2006/main" xmlns:w14="http://schemas.microsoft.com/office/word/2010/wordml" xmlns:w15="http://schemas.microsoft.com/office/word/2012/wordml" xmlns:wpg="http://schemas.microsoft.com/office/word/2010/wordprocessingGroup" xmlns:wpi="http://schemas.microsoft.com/office/word/2010/wordprocessingInk" xmlns:wne="http://schemas.microsoft.com/office/word/2006/wordml" xmlns:wps="http://schemas.microsoft.com/office/word/2010/wordprocessingShape" mc:Ignorable="w14 w15 wp14">
+<w:hdr xmlns:wpc="http://schemas.microsoft.com/office/word/2010/wordprocessingCanvas" xmlns:cx="http://schemas.microsoft.com/office/drawing/2014/chartex" xmlns:cx1="http://schemas.microsoft.com/office/drawing/2015/9/8/chartex" xmlns:cx2="http://schemas.microsoft.com/office/drawing/2015/10/21/chartex" xmlns:cx3="http://schemas.microsoft.com/office/drawing/2016/5/9/chartex" xmlns:cx4="http://schemas.microsoft.com/office/drawing/2016/5/10/chartex" xmlns:cx5="http://schemas.microsoft.com/office/drawing/2016/5/11/chartex" xmlns:cx6="http://schemas.microsoft.com/office/drawing/2016/5/12/chartex" xmlns:cx7="http://schemas.microsoft.com/office/drawing/2016/5/13/chartex" xmlns:cx8="http://schemas.microsoft.com/office/drawing/2016/5/14/chartex" xmlns:mc="http://schemas.openxmlformats.org/markup-compatibility/2006" xmlns:aink="http://schemas.microsoft.com/office/drawing/2016/ink" xmlns:am3d="http://schemas.microsoft.com/office/drawing/2017/model3d" xmlns:o="urn:schemas-microsoft-com:office:office" xmlns:r="http://schemas.openxmlformats.org/officeDocument/2006/relationships" xmlns:m="http://schemas.openxmlformats.org/officeDocument/2006/math" xmlns:v="urn:schemas-microsoft-com:vml" xmlns:wp14="http://schemas.microsoft.com/office/word/2010/wordprocessingDrawing" xmlns:wp="http://schemas.openxmlformats.org/drawingml/2006/wordprocessingDrawing" xmlns:w10="urn:schemas-microsoft-com:office:word" xmlns:w="http://schemas.openxmlformats.org/wordprocessingml/2006/main" xmlns:w14="http://schemas.microsoft.com/office/word/2010/wordml" xmlns:w15="http://schemas.microsoft.com/office/word/2012/wordml" xmlns:w16cid="http://schemas.microsoft.com/office/word/2016/wordml/cid" xmlns:w16se="http://schemas.microsoft.com/office/word/2015/wordml/symex" xmlns:wpg="http://schemas.microsoft.com/office/word/2010/wordprocessingGroup" xmlns:wpi="http://schemas.microsoft.com/office/word/2010/wordprocessingInk" xmlns:wne="http://schemas.microsoft.com/office/word/2006/wordml" xmlns:wps="http://schemas.microsoft.com/office/word/2010/wordprocessingShape" mc:Ignorable="w14 w15 w16se w16cid wp14">
   <w:p>
     <w:pPr>
       <w:pStyle w:val="Header"/>
@@ -746,8 +827,8 @@
 </file>
 
 <file path=word/numbering.xml><?xml version="1.0" encoding="utf-8"?>
-<w:numbering xmlns:wpc="http://schemas.microsoft.com/office/word/2010/wordprocessingCanvas" xmlns:mc="http://schemas.openxmlformats.org/markup-compatibility/2006" xmlns:o="urn:schemas-microsoft-com:office:office" xmlns:r="http://schemas.openxmlformats.org/officeDocument/2006/relationships" xmlns:m="http://schemas.openxmlformats.org/officeDocument/2006/math" xmlns:v="urn:schemas-microsoft-com:vml" xmlns:wp14="http://schemas.microsoft.com/office/word/2010/wordprocessingDrawing" xmlns:wp="http://schemas.openxmlformats.org/drawingml/2006/wordprocessingDrawing" xmlns:w10="urn:schemas-microsoft-com:office:word" xmlns:w="http://schemas.openxmlformats.org/wordprocessingml/2006/main" xmlns:w14="http://schemas.microsoft.com/office/word/2010/wordml" xmlns:w15="http://schemas.microsoft.com/office/word/2012/wordml" xmlns:wpg="http://schemas.microsoft.com/office/word/2010/wordprocessingGroup" xmlns:wpi="http://schemas.microsoft.com/office/word/2010/wordprocessingInk" xmlns:wne="http://schemas.microsoft.com/office/word/2006/wordml" xmlns:wps="http://schemas.microsoft.com/office/word/2010/wordprocessingShape" mc:Ignorable="w14 w15 wp14">
-  <w:abstractNum w:abstractNumId="0">
+<w:numbering xmlns:wpc="http://schemas.microsoft.com/office/word/2010/wordprocessingCanvas" xmlns:cx="http://schemas.microsoft.com/office/drawing/2014/chartex" xmlns:cx1="http://schemas.microsoft.com/office/drawing/2015/9/8/chartex" xmlns:cx2="http://schemas.microsoft.com/office/drawing/2015/10/21/chartex" xmlns:cx3="http://schemas.microsoft.com/office/drawing/2016/5/9/chartex" xmlns:cx4="http://schemas.microsoft.com/office/drawing/2016/5/10/chartex" xmlns:cx5="http://schemas.microsoft.com/office/drawing/2016/5/11/chartex" xmlns:cx6="http://schemas.microsoft.com/office/drawing/2016/5/12/chartex" xmlns:cx7="http://schemas.microsoft.com/office/drawing/2016/5/13/chartex" xmlns:cx8="http://schemas.microsoft.com/office/drawing/2016/5/14/chartex" xmlns:mc="http://schemas.openxmlformats.org/markup-compatibility/2006" xmlns:aink="http://schemas.microsoft.com/office/drawing/2016/ink" xmlns:am3d="http://schemas.microsoft.com/office/drawing/2017/model3d" xmlns:o="urn:schemas-microsoft-com:office:office" xmlns:r="http://schemas.openxmlformats.org/officeDocument/2006/relationships" xmlns:m="http://schemas.openxmlformats.org/officeDocument/2006/math" xmlns:v="urn:schemas-microsoft-com:vml" xmlns:wp14="http://schemas.microsoft.com/office/word/2010/wordprocessingDrawing" xmlns:wp="http://schemas.openxmlformats.org/drawingml/2006/wordprocessingDrawing" xmlns:w10="urn:schemas-microsoft-com:office:word" xmlns:w="http://schemas.openxmlformats.org/wordprocessingml/2006/main" xmlns:w14="http://schemas.microsoft.com/office/word/2010/wordml" xmlns:w15="http://schemas.microsoft.com/office/word/2012/wordml" xmlns:w16cid="http://schemas.microsoft.com/office/word/2016/wordml/cid" xmlns:w16se="http://schemas.microsoft.com/office/word/2015/wordml/symex" xmlns:wpg="http://schemas.microsoft.com/office/word/2010/wordprocessingGroup" xmlns:wpi="http://schemas.microsoft.com/office/word/2010/wordprocessingInk" xmlns:wne="http://schemas.microsoft.com/office/word/2006/wordml" xmlns:wps="http://schemas.microsoft.com/office/word/2010/wordprocessingShape" mc:Ignorable="w14 w15 w16se w16cid wp14">
+  <w:abstractNum w:abstractNumId="0" w15:restartNumberingAfterBreak="0">
     <w:nsid w:val="058F733C"/>
     <w:multiLevelType w:val="multilevel"/>
     <w:tmpl w:val="235E3456"/>
@@ -860,7 +941,7 @@
       </w:pPr>
     </w:lvl>
   </w:abstractNum>
-  <w:abstractNum w:abstractNumId="1">
+  <w:abstractNum w:abstractNumId="1" w15:restartNumberingAfterBreak="0">
     <w:nsid w:val="1CC56BAD"/>
     <w:multiLevelType w:val="hybridMultilevel"/>
     <w:tmpl w:val="A13E515A"/>
@@ -1000,7 +1081,7 @@
       </w:rPr>
     </w:lvl>
   </w:abstractNum>
-  <w:abstractNum w:abstractNumId="2">
+  <w:abstractNum w:abstractNumId="2" w15:restartNumberingAfterBreak="0">
     <w:nsid w:val="2B98193E"/>
     <w:multiLevelType w:val="multilevel"/>
     <w:tmpl w:val="0407001F"/>
@@ -1113,7 +1194,7 @@
       </w:pPr>
     </w:lvl>
   </w:abstractNum>
-  <w:abstractNum w:abstractNumId="3">
+  <w:abstractNum w:abstractNumId="3" w15:restartNumberingAfterBreak="0">
     <w:nsid w:val="33852DA0"/>
     <w:multiLevelType w:val="hybridMultilevel"/>
     <w:tmpl w:val="3342C3D2"/>
@@ -1199,7 +1280,7 @@
       </w:pPr>
     </w:lvl>
   </w:abstractNum>
-  <w:abstractNum w:abstractNumId="4">
+  <w:abstractNum w:abstractNumId="4" w15:restartNumberingAfterBreak="0">
     <w:nsid w:val="4BAB13FB"/>
     <w:multiLevelType w:val="hybridMultilevel"/>
     <w:tmpl w:val="1C926F96"/>
@@ -1339,7 +1420,7 @@
       </w:rPr>
     </w:lvl>
   </w:abstractNum>
-  <w:abstractNum w:abstractNumId="5">
+  <w:abstractNum w:abstractNumId="5" w15:restartNumberingAfterBreak="0">
     <w:nsid w:val="50F470E5"/>
     <w:multiLevelType w:val="multilevel"/>
     <w:tmpl w:val="B0C2ADC2"/>
@@ -1479,7 +1560,7 @@
       </w:rPr>
     </w:lvl>
   </w:abstractNum>
-  <w:abstractNum w:abstractNumId="6">
+  <w:abstractNum w:abstractNumId="6" w15:restartNumberingAfterBreak="0">
     <w:nsid w:val="59042E43"/>
     <w:multiLevelType w:val="hybridMultilevel"/>
     <w:tmpl w:val="1E589F26"/>
@@ -1619,7 +1700,7 @@
       </w:rPr>
     </w:lvl>
   </w:abstractNum>
-  <w:abstractNum w:abstractNumId="7">
+  <w:abstractNum w:abstractNumId="7" w15:restartNumberingAfterBreak="0">
     <w:nsid w:val="5B46542A"/>
     <w:multiLevelType w:val="hybridMultilevel"/>
     <w:tmpl w:val="B0C2ADC2"/>
@@ -1759,7 +1840,7 @@
       </w:rPr>
     </w:lvl>
   </w:abstractNum>
-  <w:abstractNum w:abstractNumId="8">
+  <w:abstractNum w:abstractNumId="8" w15:restartNumberingAfterBreak="0">
     <w:nsid w:val="6E0F7598"/>
     <w:multiLevelType w:val="hybridMultilevel"/>
     <w:tmpl w:val="3788CD8E"/>
@@ -1872,7 +1953,7 @@
       </w:rPr>
     </w:lvl>
   </w:abstractNum>
-  <w:abstractNum w:abstractNumId="9">
+  <w:abstractNum w:abstractNumId="9" w15:restartNumberingAfterBreak="0">
     <w:nsid w:val="715E76BC"/>
     <w:multiLevelType w:val="multilevel"/>
     <w:tmpl w:val="1C926F96"/>
@@ -2012,7 +2093,7 @@
       </w:rPr>
     </w:lvl>
   </w:abstractNum>
-  <w:abstractNum w:abstractNumId="10">
+  <w:abstractNum w:abstractNumId="10" w15:restartNumberingAfterBreak="0">
     <w:nsid w:val="7A1304B4"/>
     <w:multiLevelType w:val="multilevel"/>
     <w:tmpl w:val="1E589F26"/>
@@ -2188,8 +2269,16 @@
 </w:numbering>
 </file>
 
+<file path=word/people.xml><?xml version="1.0" encoding="utf-8"?>
+<w15:people xmlns:wpc="http://schemas.microsoft.com/office/word/2010/wordprocessingCanvas" xmlns:cx="http://schemas.microsoft.com/office/drawing/2014/chartex" xmlns:cx1="http://schemas.microsoft.com/office/drawing/2015/9/8/chartex" xmlns:cx2="http://schemas.microsoft.com/office/drawing/2015/10/21/chartex" xmlns:cx3="http://schemas.microsoft.com/office/drawing/2016/5/9/chartex" xmlns:cx4="http://schemas.microsoft.com/office/drawing/2016/5/10/chartex" xmlns:cx5="http://schemas.microsoft.com/office/drawing/2016/5/11/chartex" xmlns:cx6="http://schemas.microsoft.com/office/drawing/2016/5/12/chartex" xmlns:cx7="http://schemas.microsoft.com/office/drawing/2016/5/13/chartex" xmlns:cx8="http://schemas.microsoft.com/office/drawing/2016/5/14/chartex" xmlns:mc="http://schemas.openxmlformats.org/markup-compatibility/2006" xmlns:aink="http://schemas.microsoft.com/office/drawing/2016/ink" xmlns:am3d="http://schemas.microsoft.com/office/drawing/2017/model3d" xmlns:o="urn:schemas-microsoft-com:office:office" xmlns:r="http://schemas.openxmlformats.org/officeDocument/2006/relationships" xmlns:m="http://schemas.openxmlformats.org/officeDocument/2006/math" xmlns:v="urn:schemas-microsoft-com:vml" xmlns:wp14="http://schemas.microsoft.com/office/word/2010/wordprocessingDrawing" xmlns:wp="http://schemas.openxmlformats.org/drawingml/2006/wordprocessingDrawing" xmlns:w10="urn:schemas-microsoft-com:office:word" xmlns:w="http://schemas.openxmlformats.org/wordprocessingml/2006/main" xmlns:w14="http://schemas.microsoft.com/office/word/2010/wordml" xmlns:w15="http://schemas.microsoft.com/office/word/2012/wordml" xmlns:w16cid="http://schemas.microsoft.com/office/word/2016/wordml/cid" xmlns:w16se="http://schemas.microsoft.com/office/word/2015/wordml/symex" xmlns:wpg="http://schemas.microsoft.com/office/word/2010/wordprocessingGroup" xmlns:wpi="http://schemas.microsoft.com/office/word/2010/wordprocessingInk" xmlns:wne="http://schemas.microsoft.com/office/word/2006/wordml" xmlns:wps="http://schemas.microsoft.com/office/word/2010/wordprocessingShape" mc:Ignorable="w14 w15 w16se w16cid wp14">
+  <w15:person w15:author="Microsoft Office User">
+    <w15:presenceInfo w15:providerId="None" w15:userId="Microsoft Office User"/>
+  </w15:person>
+</w15:people>
+</file>
+
 <file path=word/styles.xml><?xml version="1.0" encoding="utf-8"?>
-<w:styles xmlns:mc="http://schemas.openxmlformats.org/markup-compatibility/2006" xmlns:r="http://schemas.openxmlformats.org/officeDocument/2006/relationships" xmlns:w="http://schemas.openxmlformats.org/wordprocessingml/2006/main" xmlns:w14="http://schemas.microsoft.com/office/word/2010/wordml" xmlns:w15="http://schemas.microsoft.com/office/word/2012/wordml" mc:Ignorable="w14 w15">
+<w:styles xmlns:mc="http://schemas.openxmlformats.org/markup-compatibility/2006" xmlns:r="http://schemas.openxmlformats.org/officeDocument/2006/relationships" xmlns:w="http://schemas.openxmlformats.org/wordprocessingml/2006/main" xmlns:w14="http://schemas.microsoft.com/office/word/2010/wordml" xmlns:w15="http://schemas.microsoft.com/office/word/2012/wordml" xmlns:w16cid="http://schemas.microsoft.com/office/word/2016/wordml/cid" xmlns:w16se="http://schemas.microsoft.com/office/word/2015/wordml/symex" mc:Ignorable="w14 w15 w16se w16cid">
   <w:docDefaults>
     <w:rPrDefault>
       <w:rPr>
@@ -2199,7 +2288,7 @@
     </w:rPrDefault>
     <w:pPrDefault/>
   </w:docDefaults>
-  <w:latentStyles w:defLockedState="0" w:defUIPriority="99" w:defSemiHidden="0" w:defUnhideWhenUsed="0" w:defQFormat="0" w:count="371">
+  <w:latentStyles w:defLockedState="0" w:defUIPriority="99" w:defSemiHidden="0" w:defUnhideWhenUsed="0" w:defQFormat="0" w:count="375">
     <w:lsdException w:name="Normal" w:uiPriority="0" w:qFormat="1"/>
     <w:lsdException w:name="heading 1" w:uiPriority="9" w:qFormat="1"/>
     <w:lsdException w:name="heading 2" w:semiHidden="1" w:uiPriority="9" w:unhideWhenUsed="1" w:qFormat="1"/>
@@ -2305,7 +2394,6 @@
     <w:lsdException w:name="HTML Sample" w:semiHidden="1" w:unhideWhenUsed="1"/>
     <w:lsdException w:name="HTML Typewriter" w:semiHidden="1" w:unhideWhenUsed="1"/>
     <w:lsdException w:name="HTML Variable" w:semiHidden="1" w:unhideWhenUsed="1"/>
-    <w:lsdException w:name="Normal Table" w:semiHidden="1" w:unhideWhenUsed="1"/>
     <w:lsdException w:name="annotation subject" w:semiHidden="1" w:unhideWhenUsed="1"/>
     <w:lsdException w:name="No List" w:semiHidden="1" w:unhideWhenUsed="1"/>
     <w:lsdException w:name="Outline List 1" w:semiHidden="1" w:unhideWhenUsed="1"/>
@@ -2349,10 +2437,8 @@
     <w:lsdException w:name="Table Elegant" w:semiHidden="1" w:unhideWhenUsed="1"/>
     <w:lsdException w:name="Table Professional" w:semiHidden="1" w:unhideWhenUsed="1"/>
     <w:lsdException w:name="Table Subtle 1" w:semiHidden="1" w:unhideWhenUsed="1"/>
-    <w:lsdException w:name="Table Subtle 2" w:semiHidden="1" w:unhideWhenUsed="1"/>
     <w:lsdException w:name="Table Web 1" w:semiHidden="1" w:unhideWhenUsed="1"/>
     <w:lsdException w:name="Table Web 2" w:semiHidden="1" w:unhideWhenUsed="1"/>
-    <w:lsdException w:name="Table Web 3" w:semiHidden="1" w:unhideWhenUsed="1"/>
     <w:lsdException w:name="Balloon Text" w:semiHidden="1" w:unhideWhenUsed="1"/>
     <w:lsdException w:name="Table Grid" w:uiPriority="39"/>
     <w:lsdException w:name="Table Theme" w:semiHidden="1" w:unhideWhenUsed="1"/>
@@ -2571,6 +2657,10 @@
     <w:lsdException w:name="List Table 5 Dark Accent 6" w:uiPriority="50"/>
     <w:lsdException w:name="List Table 6 Colorful Accent 6" w:uiPriority="51"/>
     <w:lsdException w:name="List Table 7 Colorful Accent 6" w:uiPriority="52"/>
+    <w:lsdException w:name="Mention" w:semiHidden="1" w:unhideWhenUsed="1"/>
+    <w:lsdException w:name="Smart Hyperlink" w:semiHidden="1" w:unhideWhenUsed="1"/>
+    <w:lsdException w:name="Hashtag" w:semiHidden="1" w:unhideWhenUsed="1"/>
+    <w:lsdException w:name="Unresolved Mention" w:semiHidden="1" w:unhideWhenUsed="1"/>
   </w:latentStyles>
   <w:style w:type="paragraph" w:default="1" w:styleId="Normal">
     <w:name w:val="Normal"/>
@@ -2691,7 +2781,6 @@
     <w:uiPriority w:val="39"/>
     <w:rsid w:val="000A5E7B"/>
     <w:tblPr>
-      <w:tblInd w:w="0" w:type="dxa"/>
       <w:tblBorders>
         <w:top w:val="single" w:sz="4" w:space="0" w:color="auto"/>
         <w:left w:val="single" w:sz="4" w:space="0" w:color="auto"/>
@@ -2700,12 +2789,6 @@
         <w:insideH w:val="single" w:sz="4" w:space="0" w:color="auto"/>
         <w:insideV w:val="single" w:sz="4" w:space="0" w:color="auto"/>
       </w:tblBorders>
-      <w:tblCellMar>
-        <w:top w:w="0" w:type="dxa"/>
-        <w:left w:w="108" w:type="dxa"/>
-        <w:bottom w:w="0" w:type="dxa"/>
-        <w:right w:w="108" w:type="dxa"/>
-      </w:tblCellMar>
     </w:tblPr>
   </w:style>
   <w:style w:type="paragraph" w:styleId="FootnoteText">
@@ -2827,6 +2910,35 @@
     <w:rsid w:val="00730873"/>
     <w:rPr>
       <w:vertAlign w:val="superscript"/>
+    </w:rPr>
+  </w:style>
+  <w:style w:type="paragraph" w:styleId="BalloonText">
+    <w:name w:val="Balloon Text"/>
+    <w:basedOn w:val="Normal"/>
+    <w:link w:val="BalloonTextChar"/>
+    <w:uiPriority w:val="99"/>
+    <w:semiHidden/>
+    <w:unhideWhenUsed/>
+    <w:rsid w:val="00CA33EA"/>
+    <w:pPr>
+      <w:spacing w:after="0" w:line="240" w:lineRule="auto"/>
+    </w:pPr>
+    <w:rPr>
+      <w:rFonts w:ascii="Times New Roman" w:hAnsi="Times New Roman" w:cs="Times New Roman"/>
+      <w:sz w:val="26"/>
+      <w:szCs w:val="26"/>
+    </w:rPr>
+  </w:style>
+  <w:style w:type="character" w:customStyle="1" w:styleId="BalloonTextChar">
+    <w:name w:val="Balloon Text Char"/>
+    <w:link w:val="BalloonText"/>
+    <w:uiPriority w:val="99"/>
+    <w:semiHidden/>
+    <w:rsid w:val="00CA33EA"/>
+    <w:rPr>
+      <w:rFonts w:ascii="Times New Roman" w:hAnsi="Times New Roman" w:cs="Times New Roman"/>
+      <w:sz w:val="26"/>
+      <w:szCs w:val="26"/>
     </w:rPr>
   </w:style>
 </w:styles>
@@ -3120,7 +3232,7 @@
 </file>
 
 <file path=customXml/itemProps1.xml><?xml version="1.0" encoding="utf-8"?>
-<ds:datastoreItem xmlns:ds="http://schemas.openxmlformats.org/officeDocument/2006/customXml" ds:itemID="{0D9E5EE3-3A4B-4CD0-8089-F1D7E79C2A10}">
+<ds:datastoreItem xmlns:ds="http://schemas.openxmlformats.org/officeDocument/2006/customXml" ds:itemID="{891755B3-9EF3-DF48-A19A-17AB559F8F79}">
   <ds:schemaRefs>
     <ds:schemaRef ds:uri="http://schemas.openxmlformats.org/officeDocument/2006/bibliography"/>
   </ds:schemaRefs>

</xml_diff>

<commit_message>
Add tests + changelog
</commit_message>
<xml_diff>
--- a/samples/resources/Sample_11_ReadWord2007.docx
+++ b/samples/resources/Sample_11_ReadWord2007.docx
@@ -86,8 +86,6 @@
       <w:r>
         <w:t>read track changes.</w:t>
       </w:r>
-      <w:bookmarkStart w:id="1" w:name="_GoBack"/>
-      <w:bookmarkEnd w:id="1"/>
     </w:p>
     <w:p>
       <w:proofErr w:type="spellStart"/>
@@ -376,6 +374,8 @@
       <w:r>
         <w:t>One</w:t>
       </w:r>
+      <w:bookmarkStart w:id="1" w:name="_GoBack"/>
+      <w:bookmarkEnd w:id="1"/>
     </w:p>
     <w:p>
       <w:pPr>
@@ -386,6 +386,15 @@
       </w:pPr>
       <w:r>
         <w:t>Two</w:t>
+      </w:r>
+      <w:r>
+        <w:t xml:space="preserve"> with </w:t>
+      </w:r>
+      <w:r>
+        <w:rPr>
+          <w:b/>
+        </w:rPr>
+        <w:t>bold</w:t>
       </w:r>
     </w:p>
     <w:p>
@@ -566,7 +575,7 @@
             <v:path o:extrusionok="f" gradientshapeok="t" o:connecttype="rect"/>
             <o:lock v:ext="edit" aspectratio="t"/>
           </v:shapetype>
-          <v:shape id="_x0000_i1025" type="#_x0000_t75" alt="_earth" style="width:375.2pt;height:375.2pt;mso-width-percent:0;mso-height-percent:0;mso-width-percent:0;mso-height-percent:0">
+          <v:shape id="_x0000_i1025" type="#_x0000_t75" alt="_earth" style="width:375.05pt;height:375.05pt;mso-width-percent:0;mso-height-percent:0;mso-width-percent:0;mso-height-percent:0">
             <v:imagedata r:id="rId13" o:title="_earth"/>
           </v:shape>
         </w:pict>
@@ -2394,6 +2403,7 @@
     <w:lsdException w:name="HTML Sample" w:semiHidden="1" w:unhideWhenUsed="1"/>
     <w:lsdException w:name="HTML Typewriter" w:semiHidden="1" w:unhideWhenUsed="1"/>
     <w:lsdException w:name="HTML Variable" w:semiHidden="1" w:unhideWhenUsed="1"/>
+    <w:lsdException w:name="Normal Table" w:semiHidden="1" w:unhideWhenUsed="1"/>
     <w:lsdException w:name="annotation subject" w:semiHidden="1" w:unhideWhenUsed="1"/>
     <w:lsdException w:name="No List" w:semiHidden="1" w:unhideWhenUsed="1"/>
     <w:lsdException w:name="Outline List 1" w:semiHidden="1" w:unhideWhenUsed="1"/>
@@ -2437,8 +2447,10 @@
     <w:lsdException w:name="Table Elegant" w:semiHidden="1" w:unhideWhenUsed="1"/>
     <w:lsdException w:name="Table Professional" w:semiHidden="1" w:unhideWhenUsed="1"/>
     <w:lsdException w:name="Table Subtle 1" w:semiHidden="1" w:unhideWhenUsed="1"/>
+    <w:lsdException w:name="Table Subtle 2" w:semiHidden="1" w:unhideWhenUsed="1"/>
     <w:lsdException w:name="Table Web 1" w:semiHidden="1" w:unhideWhenUsed="1"/>
     <w:lsdException w:name="Table Web 2" w:semiHidden="1" w:unhideWhenUsed="1"/>
+    <w:lsdException w:name="Table Web 3" w:semiHidden="1" w:unhideWhenUsed="1"/>
     <w:lsdException w:name="Balloon Text" w:semiHidden="1" w:unhideWhenUsed="1"/>
     <w:lsdException w:name="Table Grid" w:uiPriority="39"/>
     <w:lsdException w:name="Table Theme" w:semiHidden="1" w:unhideWhenUsed="1"/>
@@ -3232,7 +3244,7 @@
 </file>
 
 <file path=customXml/itemProps1.xml><?xml version="1.0" encoding="utf-8"?>
-<ds:datastoreItem xmlns:ds="http://schemas.openxmlformats.org/officeDocument/2006/customXml" ds:itemID="{891755B3-9EF3-DF48-A19A-17AB559F8F79}">
+<ds:datastoreItem xmlns:ds="http://schemas.openxmlformats.org/officeDocument/2006/customXml" ds:itemID="{838A74ED-8543-1F41-A643-1886484F991D}">
   <ds:schemaRefs>
     <ds:schemaRef ds:uri="http://schemas.openxmlformats.org/officeDocument/2006/bibliography"/>
   </ds:schemaRefs>

</xml_diff>

<commit_message>
Fix listitem parsing (#1290)
* Word 2007 Reader: Added support for ListItemRun
* Add tests + changelog
</commit_message>
<xml_diff>
--- a/samples/resources/Sample_11_ReadWord2007.docx
+++ b/samples/resources/Sample_11_ReadWord2007.docx
@@ -86,8 +86,6 @@
       <w:r>
         <w:t>read track changes.</w:t>
       </w:r>
-      <w:bookmarkStart w:id="1" w:name="_GoBack"/>
-      <w:bookmarkEnd w:id="1"/>
     </w:p>
     <w:p>
       <w:proofErr w:type="spellStart"/>
@@ -376,6 +374,8 @@
       <w:r>
         <w:t>One</w:t>
       </w:r>
+      <w:bookmarkStart w:id="1" w:name="_GoBack"/>
+      <w:bookmarkEnd w:id="1"/>
     </w:p>
     <w:p>
       <w:pPr>
@@ -386,6 +386,15 @@
       </w:pPr>
       <w:r>
         <w:t>Two</w:t>
+      </w:r>
+      <w:r>
+        <w:t xml:space="preserve"> with </w:t>
+      </w:r>
+      <w:r>
+        <w:rPr>
+          <w:b/>
+        </w:rPr>
+        <w:t>bold</w:t>
       </w:r>
     </w:p>
     <w:p>
@@ -566,7 +575,7 @@
             <v:path o:extrusionok="f" gradientshapeok="t" o:connecttype="rect"/>
             <o:lock v:ext="edit" aspectratio="t"/>
           </v:shapetype>
-          <v:shape id="_x0000_i1025" type="#_x0000_t75" alt="_earth" style="width:375.2pt;height:375.2pt;mso-width-percent:0;mso-height-percent:0;mso-width-percent:0;mso-height-percent:0">
+          <v:shape id="_x0000_i1025" type="#_x0000_t75" alt="_earth" style="width:375.05pt;height:375.05pt;mso-width-percent:0;mso-height-percent:0;mso-width-percent:0;mso-height-percent:0">
             <v:imagedata r:id="rId13" o:title="_earth"/>
           </v:shape>
         </w:pict>
@@ -2394,6 +2403,7 @@
     <w:lsdException w:name="HTML Sample" w:semiHidden="1" w:unhideWhenUsed="1"/>
     <w:lsdException w:name="HTML Typewriter" w:semiHidden="1" w:unhideWhenUsed="1"/>
     <w:lsdException w:name="HTML Variable" w:semiHidden="1" w:unhideWhenUsed="1"/>
+    <w:lsdException w:name="Normal Table" w:semiHidden="1" w:unhideWhenUsed="1"/>
     <w:lsdException w:name="annotation subject" w:semiHidden="1" w:unhideWhenUsed="1"/>
     <w:lsdException w:name="No List" w:semiHidden="1" w:unhideWhenUsed="1"/>
     <w:lsdException w:name="Outline List 1" w:semiHidden="1" w:unhideWhenUsed="1"/>
@@ -2437,8 +2447,10 @@
     <w:lsdException w:name="Table Elegant" w:semiHidden="1" w:unhideWhenUsed="1"/>
     <w:lsdException w:name="Table Professional" w:semiHidden="1" w:unhideWhenUsed="1"/>
     <w:lsdException w:name="Table Subtle 1" w:semiHidden="1" w:unhideWhenUsed="1"/>
+    <w:lsdException w:name="Table Subtle 2" w:semiHidden="1" w:unhideWhenUsed="1"/>
     <w:lsdException w:name="Table Web 1" w:semiHidden="1" w:unhideWhenUsed="1"/>
     <w:lsdException w:name="Table Web 2" w:semiHidden="1" w:unhideWhenUsed="1"/>
+    <w:lsdException w:name="Table Web 3" w:semiHidden="1" w:unhideWhenUsed="1"/>
     <w:lsdException w:name="Balloon Text" w:semiHidden="1" w:unhideWhenUsed="1"/>
     <w:lsdException w:name="Table Grid" w:uiPriority="39"/>
     <w:lsdException w:name="Table Theme" w:semiHidden="1" w:unhideWhenUsed="1"/>
@@ -3232,7 +3244,7 @@
 </file>
 
 <file path=customXml/itemProps1.xml><?xml version="1.0" encoding="utf-8"?>
-<ds:datastoreItem xmlns:ds="http://schemas.openxmlformats.org/officeDocument/2006/customXml" ds:itemID="{891755B3-9EF3-DF48-A19A-17AB559F8F79}">
+<ds:datastoreItem xmlns:ds="http://schemas.openxmlformats.org/officeDocument/2006/customXml" ds:itemID="{838A74ED-8543-1F41-A643-1886484F991D}">
   <ds:schemaRefs>
     <ds:schemaRef ds:uri="http://schemas.openxmlformats.org/officeDocument/2006/bibliography"/>
   </ds:schemaRefs>

</xml_diff>

<commit_message>
don't default styles to false
this allows us to for instance make part of a Heading not bold, which
would otherwise be the default.
</commit_message>
<xml_diff>
--- a/samples/resources/Sample_11_ReadWord2007.docx
+++ b/samples/resources/Sample_11_ReadWord2007.docx
@@ -7,17 +7,21 @@
         <w:pStyle w:val="Heading1"/>
       </w:pPr>
       <w:r>
-        <w:t>PHP Word</w:t>
-      </w:r>
+        <w:t xml:space="preserve">PHP </w:t>
+      </w:r>
+      <w:r>
+        <w:rPr>
+          <w:b w:val="0"/>
+          <w:i/>
+        </w:rPr>
+        <w:t>Word</w:t>
+      </w:r>
+      <w:bookmarkStart w:id="0" w:name="_GoBack"/>
+      <w:bookmarkEnd w:id="0"/>
     </w:p>
     <w:p>
-      <w:proofErr w:type="spellStart"/>
-      <w:r>
-        <w:t>PHPWord</w:t>
-      </w:r>
-      <w:proofErr w:type="spellEnd"/>
-      <w:r>
-        <w:t xml:space="preserve"> is a</w:t>
+      <w:r>
+        <w:t>PHPWord is a</w:t>
       </w:r>
       <w:r>
         <w:t xml:space="preserve"> pure PHP library for reading and writing Word</w:t>
@@ -50,25 +54,15 @@
         <w:t xml:space="preserve"> rea</w:t>
       </w:r>
       <w:r>
-        <w:t xml:space="preserve">d/write </w:t>
-      </w:r>
-      <w:proofErr w:type="spellStart"/>
-      <w:r>
-        <w:t>capabilites</w:t>
-      </w:r>
-      <w:proofErr w:type="spellEnd"/>
-      <w:r>
-        <w:t xml:space="preserve"> of </w:t>
+        <w:t xml:space="preserve">d/write capabilites of </w:t>
       </w:r>
       <w:hyperlink r:id="rId8" w:history="1">
-        <w:proofErr w:type="spellStart"/>
         <w:r>
           <w:rPr>
             <w:rStyle w:val="Hyperlink"/>
           </w:rPr>
           <w:t>PHPWord</w:t>
         </w:r>
-        <w:proofErr w:type="spellEnd"/>
       </w:hyperlink>
       <w:r>
         <w:t>.</w:t>
@@ -78,7 +72,7 @@
       <w:r>
         <w:t xml:space="preserve">It can </w:t>
       </w:r>
-      <w:del w:id="0" w:author="Microsoft Office User" w:date="2018-01-23T21:42:00Z">
+      <w:del w:id="1" w:author="Microsoft Office User" w:date="2018-01-23T21:42:00Z">
         <w:r>
           <w:delText xml:space="preserve">even </w:delText>
         </w:r>
@@ -88,13 +82,8 @@
       </w:r>
     </w:p>
     <w:p>
-      <w:proofErr w:type="spellStart"/>
-      <w:r>
-        <w:t>PHPWord</w:t>
-      </w:r>
-      <w:proofErr w:type="spellEnd"/>
-      <w:r>
-        <w:t xml:space="preserve"> can apply font formats such as</w:t>
+      <w:r>
+        <w:t>PHPWord can apply font formats such as</w:t>
       </w:r>
       <w:r>
         <w:t xml:space="preserve"> </w:t>
@@ -225,13 +214,8 @@
         <w:t>one</w:t>
       </w:r>
       <w:r>
-        <w:t xml:space="preserve"> text break (empty paragraph) before this one that can be created also by </w:t>
-      </w:r>
-      <w:proofErr w:type="spellStart"/>
-      <w:r>
-        <w:t>PHPWord</w:t>
-      </w:r>
-      <w:proofErr w:type="spellEnd"/>
+        <w:t xml:space="preserve"> text break (empty paragraph) before this one that can be created also by PHPWord</w:t>
+      </w:r>
       <w:r>
         <w:t xml:space="preserve"> </w:t>
       </w:r>
@@ -253,13 +237,8 @@
         <w:spacing w:before="360" w:after="240" w:line="360" w:lineRule="auto"/>
         <w:jc w:val="both"/>
       </w:pPr>
-      <w:proofErr w:type="spellStart"/>
-      <w:r>
-        <w:t>PHPWord</w:t>
-      </w:r>
-      <w:proofErr w:type="spellEnd"/>
-      <w:r>
-        <w:t xml:space="preserve"> can also format paragraph such as this </w:t>
+      <w:r>
+        <w:t xml:space="preserve">PHPWord can also format paragraph such as this </w:t>
       </w:r>
       <w:r>
         <w:t>justified</w:t>
@@ -295,24 +274,11 @@
           <w:cols w:num="2" w:space="720"/>
         </w:sectPr>
       </w:pPr>
-      <w:proofErr w:type="spellStart"/>
-      <w:r>
-        <w:t>PHPWord</w:t>
-      </w:r>
-      <w:proofErr w:type="spellEnd"/>
-      <w:r>
-        <w:t xml:space="preserve"> can also create multicolumn paragra</w:t>
-      </w:r>
-      <w:r>
-        <w:t xml:space="preserve">ph which is treated as a new section with </w:t>
-      </w:r>
-      <w:proofErr w:type="spellStart"/>
-      <w:r>
-        <w:t>continous</w:t>
-      </w:r>
-      <w:proofErr w:type="spellEnd"/>
-      <w:r>
-        <w:t xml:space="preserve"> break type. We can define </w:t>
+      <w:r>
+        <w:t>PHPWord can also create multicolumn paragra</w:t>
+      </w:r>
+      <w:r>
+        <w:t xml:space="preserve">ph which is treated as a new section with continous break type. We can define </w:t>
       </w:r>
       <w:r>
         <w:t>either the number of columns or spacing between the columns.</w:t>
@@ -328,13 +294,8 @@
       </w:r>
     </w:p>
     <w:p>
-      <w:proofErr w:type="spellStart"/>
-      <w:r>
-        <w:t>PHPWord</w:t>
-      </w:r>
-      <w:proofErr w:type="spellEnd"/>
-      <w:r>
-        <w:t xml:space="preserve"> can create bulleted lists …</w:t>
+      <w:r>
+        <w:t>PHPWord can create bulleted lists …</w:t>
       </w:r>
     </w:p>
     <w:p>
@@ -374,8 +335,6 @@
       <w:r>
         <w:t>One</w:t>
       </w:r>
-      <w:bookmarkStart w:id="1" w:name="_GoBack"/>
-      <w:bookmarkEnd w:id="1"/>
     </w:p>
     <w:p>
       <w:pPr>
@@ -418,15 +377,7 @@
     </w:p>
     <w:p>
       <w:r>
-        <w:t xml:space="preserve">Tables are also easy to be made by using </w:t>
-      </w:r>
-      <w:proofErr w:type="spellStart"/>
-      <w:r>
-        <w:t>PHPWord</w:t>
-      </w:r>
-      <w:proofErr w:type="spellEnd"/>
-      <w:r>
-        <w:t>.</w:t>
+        <w:t>Tables are also easy to be made by using PHPWord.</w:t>
       </w:r>
     </w:p>
     <w:tbl>
@@ -541,13 +492,8 @@
       </w:r>
     </w:p>
     <w:p>
-      <w:proofErr w:type="spellStart"/>
-      <w:r>
-        <w:t>PHPWord</w:t>
-      </w:r>
-      <w:proofErr w:type="spellEnd"/>
-      <w:r>
-        <w:t xml:space="preserve"> can insert images in your documents.</w:t>
+      <w:r>
+        <w:t>PHPWord can insert images in your documents.</w:t>
       </w:r>
     </w:p>
     <w:p>
@@ -555,7 +501,7 @@
         <w:rPr>
           <w:noProof/>
         </w:rPr>
-        <w:pict>
+        <w:pict w14:anchorId="703B5BE6">
           <v:shapetype id="_x0000_t75" coordsize="21600,21600" o:spt="75" o:preferrelative="t" path="m@4@5l@4@11@9@11@9@5xe" filled="f" stroked="f">
             <v:stroke joinstyle="miter"/>
             <v:formulas>
@@ -575,7 +521,7 @@
             <v:path o:extrusionok="f" gradientshapeok="t" o:connecttype="rect"/>
             <o:lock v:ext="edit" aspectratio="t"/>
           </v:shapetype>
-          <v:shape id="_x0000_i1025" type="#_x0000_t75" alt="_earth" style="width:375.05pt;height:375.05pt;mso-width-percent:0;mso-height-percent:0;mso-width-percent:0;mso-height-percent:0">
+          <v:shape id="_x0000_i1025" type="#_x0000_t75" alt="_earth" style="width:374.75pt;height:374.75pt;mso-width-percent:0;mso-height-percent:0;mso-width-percent:0;mso-height-percent:0">
             <v:imagedata r:id="rId13" o:title="_earth"/>
           </v:shape>
         </w:pict>
@@ -775,13 +721,8 @@
         <w:footnoteRef/>
       </w:r>
       <w:r>
-        <w:t xml:space="preserve"> </w:t>
-      </w:r>
-      <w:proofErr w:type="spellStart"/>
-      <w:r>
-        <w:t>Rowspan</w:t>
-      </w:r>
-      <w:proofErr w:type="spellEnd"/>
+        <w:t xml:space="preserve"> Rowspan</w:t>
+      </w:r>
     </w:p>
   </w:footnote>
   <w:footnote w:id="2">
@@ -796,13 +737,8 @@
         <w:footnoteRef/>
       </w:r>
       <w:r>
-        <w:t xml:space="preserve"> </w:t>
-      </w:r>
-      <w:proofErr w:type="spellStart"/>
-      <w:r>
-        <w:t>Colspan</w:t>
-      </w:r>
-      <w:proofErr w:type="spellEnd"/>
+        <w:t xml:space="preserve"> Colspan</w:t>
+      </w:r>
     </w:p>
   </w:footnote>
 </w:footnotes>
@@ -3244,7 +3180,7 @@
 </file>
 
 <file path=customXml/itemProps1.xml><?xml version="1.0" encoding="utf-8"?>
-<ds:datastoreItem xmlns:ds="http://schemas.openxmlformats.org/officeDocument/2006/customXml" ds:itemID="{838A74ED-8543-1F41-A643-1886484F991D}">
+<ds:datastoreItem xmlns:ds="http://schemas.openxmlformats.org/officeDocument/2006/customXml" ds:itemID="{F0D0BBDC-B027-5D4D-8932-7FE1B63BA001}">
   <ds:schemaRefs>
     <ds:schemaRef ds:uri="http://schemas.openxmlformats.org/officeDocument/2006/bibliography"/>
   </ds:schemaRefs>

</xml_diff>

<commit_message>
Revert "Merge branch 'master' into develop"
This reverts commit 54ab59c89fd1f2a2d0a9d73a92f54c3bad9fc9a2, reversing
changes made to 8f9e7144832cb2a04539a09a49feb7f8dd58cd31.
</commit_message>
<xml_diff>
--- a/samples/resources/Sample_11_ReadWord2007.docx
+++ b/samples/resources/Sample_11_ReadWord2007.docx
@@ -7,21 +7,17 @@
         <w:pStyle w:val="Heading1"/>
       </w:pPr>
       <w:r>
-        <w:t xml:space="preserve">PHP </w:t>
-      </w:r>
-      <w:r>
-        <w:rPr>
-          <w:b w:val="0"/>
-          <w:i/>
-        </w:rPr>
-        <w:t>Word</w:t>
-      </w:r>
-      <w:bookmarkStart w:id="0" w:name="_GoBack"/>
-      <w:bookmarkEnd w:id="0"/>
+        <w:t>PHP Word</w:t>
+      </w:r>
     </w:p>
     <w:p>
-      <w:r>
-        <w:t>PHPWord is a</w:t>
+      <w:proofErr w:type="spellStart"/>
+      <w:r>
+        <w:t>PHPWord</w:t>
+      </w:r>
+      <w:proofErr w:type="spellEnd"/>
+      <w:r>
+        <w:t xml:space="preserve"> is a</w:t>
       </w:r>
       <w:r>
         <w:t xml:space="preserve"> pure PHP library for reading and writing Word</w:t>
@@ -54,15 +50,25 @@
         <w:t xml:space="preserve"> rea</w:t>
       </w:r>
       <w:r>
-        <w:t xml:space="preserve">d/write capabilites of </w:t>
+        <w:t xml:space="preserve">d/write </w:t>
+      </w:r>
+      <w:proofErr w:type="spellStart"/>
+      <w:r>
+        <w:t>capabilites</w:t>
+      </w:r>
+      <w:proofErr w:type="spellEnd"/>
+      <w:r>
+        <w:t xml:space="preserve"> of </w:t>
       </w:r>
       <w:hyperlink r:id="rId8" w:history="1">
+        <w:proofErr w:type="spellStart"/>
         <w:r>
           <w:rPr>
             <w:rStyle w:val="Hyperlink"/>
           </w:rPr>
           <w:t>PHPWord</w:t>
         </w:r>
+        <w:proofErr w:type="spellEnd"/>
       </w:hyperlink>
       <w:r>
         <w:t>.</w:t>
@@ -72,7 +78,7 @@
       <w:r>
         <w:t xml:space="preserve">It can </w:t>
       </w:r>
-      <w:del w:id="1" w:author="Microsoft Office User" w:date="2018-01-23T21:42:00Z">
+      <w:del w:id="0" w:author="Microsoft Office User" w:date="2018-01-23T21:42:00Z">
         <w:r>
           <w:delText xml:space="preserve">even </w:delText>
         </w:r>
@@ -82,8 +88,13 @@
       </w:r>
     </w:p>
     <w:p>
-      <w:r>
-        <w:t>PHPWord can apply font formats such as</w:t>
+      <w:proofErr w:type="spellStart"/>
+      <w:r>
+        <w:t>PHPWord</w:t>
+      </w:r>
+      <w:proofErr w:type="spellEnd"/>
+      <w:r>
+        <w:t xml:space="preserve"> can apply font formats such as</w:t>
       </w:r>
       <w:r>
         <w:t xml:space="preserve"> </w:t>
@@ -214,8 +225,13 @@
         <w:t>one</w:t>
       </w:r>
       <w:r>
-        <w:t xml:space="preserve"> text break (empty paragraph) before this one that can be created also by PHPWord</w:t>
-      </w:r>
+        <w:t xml:space="preserve"> text break (empty paragraph) before this one that can be created also by </w:t>
+      </w:r>
+      <w:proofErr w:type="spellStart"/>
+      <w:r>
+        <w:t>PHPWord</w:t>
+      </w:r>
+      <w:proofErr w:type="spellEnd"/>
       <w:r>
         <w:t xml:space="preserve"> </w:t>
       </w:r>
@@ -237,8 +253,13 @@
         <w:spacing w:before="360" w:after="240" w:line="360" w:lineRule="auto"/>
         <w:jc w:val="both"/>
       </w:pPr>
-      <w:r>
-        <w:t xml:space="preserve">PHPWord can also format paragraph such as this </w:t>
+      <w:proofErr w:type="spellStart"/>
+      <w:r>
+        <w:t>PHPWord</w:t>
+      </w:r>
+      <w:proofErr w:type="spellEnd"/>
+      <w:r>
+        <w:t xml:space="preserve"> can also format paragraph such as this </w:t>
       </w:r>
       <w:r>
         <w:t>justified</w:t>
@@ -274,11 +295,24 @@
           <w:cols w:num="2" w:space="720"/>
         </w:sectPr>
       </w:pPr>
-      <w:r>
-        <w:t>PHPWord can also create multicolumn paragra</w:t>
-      </w:r>
-      <w:r>
-        <w:t xml:space="preserve">ph which is treated as a new section with continous break type. We can define </w:t>
+      <w:proofErr w:type="spellStart"/>
+      <w:r>
+        <w:t>PHPWord</w:t>
+      </w:r>
+      <w:proofErr w:type="spellEnd"/>
+      <w:r>
+        <w:t xml:space="preserve"> can also create multicolumn paragra</w:t>
+      </w:r>
+      <w:r>
+        <w:t xml:space="preserve">ph which is treated as a new section with </w:t>
+      </w:r>
+      <w:proofErr w:type="spellStart"/>
+      <w:r>
+        <w:t>continous</w:t>
+      </w:r>
+      <w:proofErr w:type="spellEnd"/>
+      <w:r>
+        <w:t xml:space="preserve"> break type. We can define </w:t>
       </w:r>
       <w:r>
         <w:t>either the number of columns or spacing between the columns.</w:t>
@@ -294,8 +328,13 @@
       </w:r>
     </w:p>
     <w:p>
-      <w:r>
-        <w:t>PHPWord can create bulleted lists …</w:t>
+      <w:proofErr w:type="spellStart"/>
+      <w:r>
+        <w:t>PHPWord</w:t>
+      </w:r>
+      <w:proofErr w:type="spellEnd"/>
+      <w:r>
+        <w:t xml:space="preserve"> can create bulleted lists …</w:t>
       </w:r>
     </w:p>
     <w:p>
@@ -335,6 +374,8 @@
       <w:r>
         <w:t>One</w:t>
       </w:r>
+      <w:bookmarkStart w:id="1" w:name="_GoBack"/>
+      <w:bookmarkEnd w:id="1"/>
     </w:p>
     <w:p>
       <w:pPr>
@@ -377,7 +418,15 @@
     </w:p>
     <w:p>
       <w:r>
-        <w:t>Tables are also easy to be made by using PHPWord.</w:t>
+        <w:t xml:space="preserve">Tables are also easy to be made by using </w:t>
+      </w:r>
+      <w:proofErr w:type="spellStart"/>
+      <w:r>
+        <w:t>PHPWord</w:t>
+      </w:r>
+      <w:proofErr w:type="spellEnd"/>
+      <w:r>
+        <w:t>.</w:t>
       </w:r>
     </w:p>
     <w:tbl>
@@ -492,8 +541,13 @@
       </w:r>
     </w:p>
     <w:p>
-      <w:r>
-        <w:t>PHPWord can insert images in your documents.</w:t>
+      <w:proofErr w:type="spellStart"/>
+      <w:r>
+        <w:t>PHPWord</w:t>
+      </w:r>
+      <w:proofErr w:type="spellEnd"/>
+      <w:r>
+        <w:t xml:space="preserve"> can insert images in your documents.</w:t>
       </w:r>
     </w:p>
     <w:p>
@@ -501,7 +555,7 @@
         <w:rPr>
           <w:noProof/>
         </w:rPr>
-        <w:pict w14:anchorId="703B5BE6">
+        <w:pict>
           <v:shapetype id="_x0000_t75" coordsize="21600,21600" o:spt="75" o:preferrelative="t" path="m@4@5l@4@11@9@11@9@5xe" filled="f" stroked="f">
             <v:stroke joinstyle="miter"/>
             <v:formulas>
@@ -521,7 +575,7 @@
             <v:path o:extrusionok="f" gradientshapeok="t" o:connecttype="rect"/>
             <o:lock v:ext="edit" aspectratio="t"/>
           </v:shapetype>
-          <v:shape id="_x0000_i1025" type="#_x0000_t75" alt="_earth" style="width:374.75pt;height:374.75pt;mso-width-percent:0;mso-height-percent:0;mso-width-percent:0;mso-height-percent:0">
+          <v:shape id="_x0000_i1025" type="#_x0000_t75" alt="_earth" style="width:375.05pt;height:375.05pt;mso-width-percent:0;mso-height-percent:0;mso-width-percent:0;mso-height-percent:0">
             <v:imagedata r:id="rId13" o:title="_earth"/>
           </v:shape>
         </w:pict>
@@ -721,8 +775,13 @@
         <w:footnoteRef/>
       </w:r>
       <w:r>
-        <w:t xml:space="preserve"> Rowspan</w:t>
-      </w:r>
+        <w:t xml:space="preserve"> </w:t>
+      </w:r>
+      <w:proofErr w:type="spellStart"/>
+      <w:r>
+        <w:t>Rowspan</w:t>
+      </w:r>
+      <w:proofErr w:type="spellEnd"/>
     </w:p>
   </w:footnote>
   <w:footnote w:id="2">
@@ -737,8 +796,13 @@
         <w:footnoteRef/>
       </w:r>
       <w:r>
-        <w:t xml:space="preserve"> Colspan</w:t>
-      </w:r>
+        <w:t xml:space="preserve"> </w:t>
+      </w:r>
+      <w:proofErr w:type="spellStart"/>
+      <w:r>
+        <w:t>Colspan</w:t>
+      </w:r>
+      <w:proofErr w:type="spellEnd"/>
     </w:p>
   </w:footnote>
 </w:footnotes>
@@ -3180,7 +3244,7 @@
 </file>
 
 <file path=customXml/itemProps1.xml><?xml version="1.0" encoding="utf-8"?>
-<ds:datastoreItem xmlns:ds="http://schemas.openxmlformats.org/officeDocument/2006/customXml" ds:itemID="{F0D0BBDC-B027-5D4D-8932-7FE1B63BA001}">
+<ds:datastoreItem xmlns:ds="http://schemas.openxmlformats.org/officeDocument/2006/customXml" ds:itemID="{838A74ED-8543-1F41-A643-1886484F991D}">
   <ds:schemaRefs>
     <ds:schemaRef ds:uri="http://schemas.openxmlformats.org/officeDocument/2006/bibliography"/>
   </ds:schemaRefs>

</xml_diff>